<commit_message>
updates to write up and graph for sim2
</commit_message>
<xml_diff>
--- a/WriteUp/Combustion ME 5446 Project 2.docx
+++ b/WriteUp/Combustion ME 5446 Project 2.docx
@@ -3188,15 +3188,15 @@
           <w:sz w:val="22"/>
           <w:szCs w:val="22"/>
         </w:rPr>
-        <w:t xml:space="preserve">In this example, the ignition delay is approximately 0.057 seconds. In this simulation, the onset of combustion appears instantaneous due to nearly negligible amounts of reactive radicals in the reaction mixture before the onset of rapid combustion. The accumulation of reactive oxyhydrogen radicals can be </w:t>
-      </w:r>
-      <w:r>
-        <w:rPr>
-          <w:rFonts w:ascii="Arial" w:hAnsi="Arial" w:cs="Arial"/>
-          <w:sz w:val="22"/>
-          <w:szCs w:val="22"/>
-        </w:rPr>
-        <w:t>more effectively diagnosed by showing minor species accumulation on a logarithmic scale:</w:t>
+        <w:t xml:space="preserve">In this example, the ignition delay is approximately 0.057 seconds. In this simulation, the onset of combustion appears instantaneous due to nearly negligible amounts of reactive radicals in the reaction mixture before the onset of rapid combustion. </w:t>
+      </w:r>
+      <w:r>
+        <w:rPr>
+          <w:rFonts w:ascii="Arial" w:hAnsi="Arial" w:cs="Arial"/>
+          <w:sz w:val="22"/>
+          <w:szCs w:val="22"/>
+        </w:rPr>
+        <w:t>A view of solely the point of ignition may shed more light on this rapid process:</w:t>
       </w:r>
     </w:p>
     <w:p>
@@ -3216,10 +3216,10 @@
           <w:szCs w:val="22"/>
         </w:rPr>
         <w:drawing>
-          <wp:inline distT="0" distB="0" distL="0" distR="0" wp14:anchorId="213E55E2" wp14:editId="6035DA6D">
-            <wp:extent cx="3871608" cy="2903707"/>
-            <wp:effectExtent l="0" t="0" r="1905" b="5080"/>
-            <wp:docPr id="29" name="Picture 29" descr="Chart&#10;&#10;Description automatically generated"/>
+          <wp:inline distT="0" distB="0" distL="0" distR="0" wp14:anchorId="6C74152D" wp14:editId="607D1DBF">
+            <wp:extent cx="4027251" cy="3020439"/>
+            <wp:effectExtent l="0" t="0" r="0" b="2540"/>
+            <wp:docPr id="31" name="Picture 31" descr="A picture containing chart&#10;&#10;Description automatically generated"/>
             <wp:cNvGraphicFramePr>
               <a:graphicFrameLocks xmlns:a="http://schemas.openxmlformats.org/drawingml/2006/main" noChangeAspect="1"/>
             </wp:cNvGraphicFramePr>
@@ -3227,7 +3227,7 @@
               <a:graphicData uri="http://schemas.openxmlformats.org/drawingml/2006/picture">
                 <pic:pic xmlns:pic="http://schemas.openxmlformats.org/drawingml/2006/picture">
                   <pic:nvPicPr>
-                    <pic:cNvPr id="29" name="Picture 29" descr="Chart&#10;&#10;Description automatically generated"/>
+                    <pic:cNvPr id="31" name="Picture 31" descr="A picture containing chart&#10;&#10;Description automatically generated"/>
                     <pic:cNvPicPr/>
                   </pic:nvPicPr>
                   <pic:blipFill>
@@ -3245,7 +3245,7 @@
                   <pic:spPr>
                     <a:xfrm>
                       <a:off x="0" y="0"/>
-                      <a:ext cx="3913019" cy="2934765"/>
+                      <a:ext cx="4108887" cy="3081666"/>
                     </a:xfrm>
                     <a:prstGeom prst="rect">
                       <a:avLst/>
@@ -3260,7 +3260,7 @@
     </w:p>
     <w:p>
       <w:pPr>
-        <w:jc w:val="center"/>
+        <w:jc w:val="both"/>
         <w:rPr>
           <w:rFonts w:ascii="Arial" w:hAnsi="Arial" w:cs="Arial"/>
           <w:sz w:val="12"/>
@@ -3295,7 +3295,7 @@
           <w:sz w:val="18"/>
           <w:szCs w:val="18"/>
         </w:rPr>
-        <w:t>3</w:t>
+        <w:t>4</w:t>
       </w:r>
       <w:r>
         <w:rPr>
@@ -3315,7 +3315,27 @@
           <w:sz w:val="18"/>
           <w:szCs w:val="18"/>
         </w:rPr>
-        <w:t xml:space="preserve">Accumulation of oxyhydrogen radicals </w:t>
+        <w:t>Radical oxyhydrogen species</w:t>
+      </w:r>
+      <w:r>
+        <w:rPr>
+          <w:rFonts w:ascii="Arial" w:hAnsi="Arial" w:cs="Arial"/>
+          <w:b/>
+          <w:bCs/>
+          <w:sz w:val="18"/>
+          <w:szCs w:val="18"/>
+        </w:rPr>
+        <w:t xml:space="preserve"> with respect to residence time in the reactor</w:t>
+      </w:r>
+      <w:r>
+        <w:rPr>
+          <w:rFonts w:ascii="Arial" w:hAnsi="Arial" w:cs="Arial"/>
+          <w:b/>
+          <w:bCs/>
+          <w:sz w:val="18"/>
+          <w:szCs w:val="18"/>
+        </w:rPr>
+        <w:t xml:space="preserve"> </w:t>
       </w:r>
       <w:r>
         <w:rPr>
@@ -3408,11 +3428,108 @@
           <w:sz w:val="18"/>
           <w:szCs w:val="18"/>
         </w:rPr>
-        <w:t xml:space="preserve"> on logarithmic scale</w:t>
-      </w:r>
-    </w:p>
-    <w:p>
-      <w:pPr>
+        <w:t xml:space="preserve"> at the point of ignition</w:t>
+      </w:r>
+    </w:p>
+    <w:p>
+      <w:pPr>
+        <w:jc w:val="both"/>
+        <w:rPr>
+          <w:rFonts w:ascii="Arial" w:hAnsi="Arial" w:cs="Arial"/>
+          <w:sz w:val="22"/>
+          <w:szCs w:val="22"/>
+        </w:rPr>
+      </w:pPr>
+    </w:p>
+    <w:p>
+      <w:pPr>
+        <w:jc w:val="both"/>
+        <w:rPr>
+          <w:rFonts w:ascii="Arial" w:hAnsi="Arial" w:cs="Arial"/>
+          <w:sz w:val="22"/>
+          <w:szCs w:val="22"/>
+        </w:rPr>
+      </w:pPr>
+      <w:r>
+        <w:rPr>
+          <w:rFonts w:ascii="Arial" w:hAnsi="Arial" w:cs="Arial"/>
+          <w:sz w:val="22"/>
+          <w:szCs w:val="22"/>
+        </w:rPr>
+        <w:t xml:space="preserve">The accumulation of reactive oxyhydrogen radicals can be </w:t>
+      </w:r>
+      <w:r>
+        <w:rPr>
+          <w:rFonts w:ascii="Arial" w:hAnsi="Arial" w:cs="Arial"/>
+          <w:sz w:val="22"/>
+          <w:szCs w:val="22"/>
+        </w:rPr>
+        <w:t>more effectively diagnosed by showing minor species accumulation on a logarithmic scale:</w:t>
+      </w:r>
+    </w:p>
+    <w:p>
+      <w:pPr>
+        <w:jc w:val="center"/>
+        <w:rPr>
+          <w:rFonts w:ascii="Arial" w:hAnsi="Arial" w:cs="Arial"/>
+          <w:sz w:val="22"/>
+          <w:szCs w:val="22"/>
+        </w:rPr>
+      </w:pPr>
+      <w:r>
+        <w:rPr>
+          <w:rFonts w:ascii="Arial" w:hAnsi="Arial" w:cs="Arial"/>
+          <w:noProof/>
+          <w:sz w:val="22"/>
+          <w:szCs w:val="22"/>
+        </w:rPr>
+        <w:lastRenderedPageBreak/>
+        <w:drawing>
+          <wp:inline distT="0" distB="0" distL="0" distR="0" wp14:anchorId="213E55E2" wp14:editId="6EB8162E">
+            <wp:extent cx="4124528" cy="3093397"/>
+            <wp:effectExtent l="0" t="0" r="3175" b="5715"/>
+            <wp:docPr id="29" name="Picture 29" descr="Chart&#10;&#10;Description automatically generated"/>
+            <wp:cNvGraphicFramePr>
+              <a:graphicFrameLocks xmlns:a="http://schemas.openxmlformats.org/drawingml/2006/main" noChangeAspect="1"/>
+            </wp:cNvGraphicFramePr>
+            <a:graphic xmlns:a="http://schemas.openxmlformats.org/drawingml/2006/main">
+              <a:graphicData uri="http://schemas.openxmlformats.org/drawingml/2006/picture">
+                <pic:pic xmlns:pic="http://schemas.openxmlformats.org/drawingml/2006/picture">
+                  <pic:nvPicPr>
+                    <pic:cNvPr id="29" name="Picture 29" descr="Chart&#10;&#10;Description automatically generated"/>
+                    <pic:cNvPicPr/>
+                  </pic:nvPicPr>
+                  <pic:blipFill>
+                    <a:blip r:embed="rId14">
+                      <a:extLst>
+                        <a:ext uri="{28A0092B-C50C-407E-A947-70E740481C1C}">
+                          <a14:useLocalDpi xmlns:a14="http://schemas.microsoft.com/office/drawing/2010/main" val="0"/>
+                        </a:ext>
+                      </a:extLst>
+                    </a:blip>
+                    <a:stretch>
+                      <a:fillRect/>
+                    </a:stretch>
+                  </pic:blipFill>
+                  <pic:spPr>
+                    <a:xfrm>
+                      <a:off x="0" y="0"/>
+                      <a:ext cx="4172902" cy="3129678"/>
+                    </a:xfrm>
+                    <a:prstGeom prst="rect">
+                      <a:avLst/>
+                    </a:prstGeom>
+                  </pic:spPr>
+                </pic:pic>
+              </a:graphicData>
+            </a:graphic>
+          </wp:inline>
+        </w:drawing>
+      </w:r>
+    </w:p>
+    <w:p>
+      <w:pPr>
+        <w:jc w:val="center"/>
         <w:rPr>
           <w:rFonts w:ascii="Arial" w:hAnsi="Arial" w:cs="Arial"/>
           <w:sz w:val="12"/>
@@ -3422,6 +3539,158 @@
     </w:p>
     <w:p>
       <w:pPr>
+        <w:jc w:val="center"/>
+        <w:rPr>
+          <w:rFonts w:ascii="Arial" w:hAnsi="Arial" w:cs="Arial"/>
+          <w:sz w:val="22"/>
+          <w:szCs w:val="22"/>
+        </w:rPr>
+      </w:pPr>
+      <w:r>
+        <w:rPr>
+          <w:rFonts w:ascii="Arial" w:hAnsi="Arial" w:cs="Arial"/>
+          <w:b/>
+          <w:bCs/>
+          <w:sz w:val="18"/>
+          <w:szCs w:val="18"/>
+        </w:rPr>
+        <w:t xml:space="preserve">Fig </w:t>
+      </w:r>
+      <w:r>
+        <w:rPr>
+          <w:rFonts w:ascii="Arial" w:hAnsi="Arial" w:cs="Arial"/>
+          <w:b/>
+          <w:bCs/>
+          <w:sz w:val="18"/>
+          <w:szCs w:val="18"/>
+        </w:rPr>
+        <w:t>5</w:t>
+      </w:r>
+      <w:r>
+        <w:rPr>
+          <w:rFonts w:ascii="Arial" w:hAnsi="Arial" w:cs="Arial"/>
+          <w:b/>
+          <w:bCs/>
+          <w:sz w:val="18"/>
+          <w:szCs w:val="18"/>
+        </w:rPr>
+        <w:t xml:space="preserve"> | </w:t>
+      </w:r>
+      <w:r>
+        <w:rPr>
+          <w:rFonts w:ascii="Arial" w:hAnsi="Arial" w:cs="Arial"/>
+          <w:b/>
+          <w:bCs/>
+          <w:sz w:val="18"/>
+          <w:szCs w:val="18"/>
+        </w:rPr>
+        <w:t xml:space="preserve">Accumulation of oxyhydrogen radicals </w:t>
+      </w:r>
+      <w:r>
+        <w:rPr>
+          <w:rFonts w:ascii="Arial" w:hAnsi="Arial" w:cs="Arial"/>
+          <w:b/>
+          <w:bCs/>
+          <w:sz w:val="18"/>
+          <w:szCs w:val="18"/>
+        </w:rPr>
+        <w:t>in the ideal PFR reactor</w:t>
+      </w:r>
+      <w:r>
+        <w:t xml:space="preserve"> </w:t>
+      </w:r>
+      <w:r>
+        <w:rPr>
+          <w:rFonts w:ascii="Arial" w:hAnsi="Arial" w:cs="Arial"/>
+          <w:b/>
+          <w:bCs/>
+          <w:sz w:val="18"/>
+          <w:szCs w:val="18"/>
+        </w:rPr>
+        <w:t xml:space="preserve">with </w:t>
+      </w:r>
+      <w:r>
+        <w:rPr>
+          <w:rFonts w:ascii="Arial" w:hAnsi="Arial" w:cs="Arial"/>
+          <w:b/>
+          <w:bCs/>
+          <w:sz w:val="18"/>
+          <w:szCs w:val="18"/>
+        </w:rPr>
+        <w:t xml:space="preserve">equivalence ratio </w:t>
+      </w:r>
+      <w:r>
+        <w:rPr>
+          <w:rFonts w:ascii="Arial" w:hAnsi="Arial" w:cs="Arial"/>
+          <w:b/>
+          <w:bCs/>
+          <w:sz w:val="18"/>
+          <w:szCs w:val="18"/>
+        </w:rPr>
+        <w:t xml:space="preserve">ɸ = 1.0, initial temperature </w:t>
+      </w:r>
+      <w:r>
+        <w:rPr>
+          <w:rFonts w:ascii="Arial" w:hAnsi="Arial" w:cs="Arial"/>
+          <w:b/>
+          <w:bCs/>
+          <w:sz w:val="18"/>
+          <w:szCs w:val="18"/>
+        </w:rPr>
+        <w:t>=</w:t>
+      </w:r>
+      <w:r>
+        <w:rPr>
+          <w:rFonts w:ascii="Arial" w:hAnsi="Arial" w:cs="Arial"/>
+          <w:b/>
+          <w:bCs/>
+          <w:sz w:val="18"/>
+          <w:szCs w:val="18"/>
+        </w:rPr>
+        <w:t xml:space="preserve"> 1100 K, and pressure </w:t>
+      </w:r>
+      <w:r>
+        <w:rPr>
+          <w:rFonts w:ascii="Arial" w:hAnsi="Arial" w:cs="Arial"/>
+          <w:b/>
+          <w:bCs/>
+          <w:sz w:val="18"/>
+          <w:szCs w:val="18"/>
+        </w:rPr>
+        <w:t>=</w:t>
+      </w:r>
+      <w:r>
+        <w:rPr>
+          <w:rFonts w:ascii="Arial" w:hAnsi="Arial" w:cs="Arial"/>
+          <w:b/>
+          <w:bCs/>
+          <w:sz w:val="18"/>
+          <w:szCs w:val="18"/>
+        </w:rPr>
+        <w:t xml:space="preserve"> 1 atm</w:t>
+      </w:r>
+      <w:r>
+        <w:rPr>
+          <w:rFonts w:ascii="Arial" w:hAnsi="Arial" w:cs="Arial"/>
+          <w:b/>
+          <w:bCs/>
+          <w:sz w:val="18"/>
+          <w:szCs w:val="18"/>
+        </w:rPr>
+        <w:t xml:space="preserve"> on logarithmic scale</w:t>
+      </w:r>
+    </w:p>
+    <w:p>
+      <w:pPr>
+        <w:rPr>
+          <w:rFonts w:ascii="Arial" w:hAnsi="Arial" w:cs="Arial"/>
+          <w:sz w:val="12"/>
+          <w:szCs w:val="12"/>
+        </w:rPr>
+      </w:pPr>
+    </w:p>
+    <w:p>
+      <w:pPr>
         <w:jc w:val="both"/>
         <w:rPr>
           <w:rFonts w:ascii="Arial" w:hAnsi="Arial" w:cs="Arial"/>
@@ -3453,8 +3722,1138 @@
           <w:sz w:val="22"/>
           <w:szCs w:val="22"/>
         </w:rPr>
-        <w:t xml:space="preserve"> ignition) is much more evident when displayed on a logarithmic scale. Since radicals are generated and terminated via an equilibrium reaction, </w:t>
-      </w:r>
+        <w:t xml:space="preserve"> ignition) is much more evident when displayed on a logarithmic scale. Since radicals are generated and terminated via an equilibrium reaction, the composition of the reaction mixture with respect to radical species displays a hysteresis, which is nonetheless monotonically increasing for the entirety of the residence time within the PFR. Oxyhydrogen species</w:t>
+      </w:r>
+      <w:r>
+        <w:rPr>
+          <w:rFonts w:ascii="Arial" w:hAnsi="Arial" w:cs="Arial"/>
+          <w:sz w:val="22"/>
+          <w:szCs w:val="22"/>
+        </w:rPr>
+        <w:t xml:space="preserve"> compositions</w:t>
+      </w:r>
+      <w:r>
+        <w:rPr>
+          <w:rFonts w:ascii="Arial" w:hAnsi="Arial" w:cs="Arial"/>
+          <w:sz w:val="22"/>
+          <w:szCs w:val="22"/>
+        </w:rPr>
+        <w:t xml:space="preserve"> rapidly rise to </w:t>
+      </w:r>
+      <w:proofErr w:type="spellStart"/>
+      <w:r>
+        <w:rPr>
+          <w:rFonts w:ascii="Arial" w:hAnsi="Arial" w:cs="Arial"/>
+          <w:sz w:val="22"/>
+          <w:szCs w:val="22"/>
+        </w:rPr>
+        <w:t>quasiequilibrium</w:t>
+      </w:r>
+      <w:proofErr w:type="spellEnd"/>
+      <w:r>
+        <w:rPr>
+          <w:rFonts w:ascii="Arial" w:hAnsi="Arial" w:cs="Arial"/>
+          <w:sz w:val="22"/>
+          <w:szCs w:val="22"/>
+        </w:rPr>
+        <w:t xml:space="preserve"> levels, defined by </w:t>
+      </w:r>
+      <w:r>
+        <w:rPr>
+          <w:rFonts w:ascii="Arial" w:hAnsi="Arial" w:cs="Arial"/>
+          <w:sz w:val="22"/>
+          <w:szCs w:val="22"/>
+        </w:rPr>
+        <w:t xml:space="preserve">their equilibrium production and termination rate, represented by the initial rapid rise in the hysteresis curve. Then, the rise in concentrations of these species slows as major species are consumed and the </w:t>
+      </w:r>
+      <w:proofErr w:type="spellStart"/>
+      <w:r>
+        <w:rPr>
+          <w:rFonts w:ascii="Arial" w:hAnsi="Arial" w:cs="Arial"/>
+          <w:sz w:val="22"/>
+          <w:szCs w:val="22"/>
+        </w:rPr>
+        <w:t>quasiequilibrium</w:t>
+      </w:r>
+      <w:proofErr w:type="spellEnd"/>
+      <w:r>
+        <w:rPr>
+          <w:rFonts w:ascii="Arial" w:hAnsi="Arial" w:cs="Arial"/>
+          <w:sz w:val="22"/>
+          <w:szCs w:val="22"/>
+        </w:rPr>
+        <w:t xml:space="preserve"> levels of these reactive radicals slowly shifts. Finally, a combination of temperature </w:t>
+      </w:r>
+      <w:proofErr w:type="gramStart"/>
+      <w:r>
+        <w:rPr>
+          <w:rFonts w:ascii="Arial" w:hAnsi="Arial" w:cs="Arial"/>
+          <w:sz w:val="22"/>
+          <w:szCs w:val="22"/>
+        </w:rPr>
+        <w:t>rise</w:t>
+      </w:r>
+      <w:proofErr w:type="gramEnd"/>
+      <w:r>
+        <w:rPr>
+          <w:rFonts w:ascii="Arial" w:hAnsi="Arial" w:cs="Arial"/>
+          <w:sz w:val="22"/>
+          <w:szCs w:val="22"/>
+        </w:rPr>
+        <w:t xml:space="preserve"> and fuel consumption continues to accelerate radical generation to the point of complete combustion.</w:t>
+      </w:r>
+    </w:p>
+    <w:p>
+      <w:pPr>
+        <w:jc w:val="both"/>
+        <w:rPr>
+          <w:rFonts w:ascii="Arial" w:hAnsi="Arial" w:cs="Arial"/>
+          <w:sz w:val="22"/>
+          <w:szCs w:val="22"/>
+        </w:rPr>
+      </w:pPr>
+    </w:p>
+    <w:p>
+      <w:pPr>
+        <w:jc w:val="both"/>
+        <w:rPr>
+          <w:rFonts w:ascii="Arial" w:hAnsi="Arial" w:cs="Arial"/>
+          <w:sz w:val="22"/>
+          <w:szCs w:val="22"/>
+        </w:rPr>
+      </w:pPr>
+      <w:r>
+        <w:rPr>
+          <w:rFonts w:ascii="Arial" w:hAnsi="Arial" w:cs="Arial"/>
+          <w:sz w:val="22"/>
+          <w:szCs w:val="22"/>
+        </w:rPr>
+        <w:t>The concentrations of these reactive radicals are the root cause of rapid ignition. Once highly reactive radical species rise sufficiently to catalyze significant fuel consumption, their rate of generation also rises rapidly, causing a runaway reaction.</w:t>
+      </w:r>
+    </w:p>
+    <w:p>
+      <w:pPr>
+        <w:jc w:val="both"/>
+        <w:rPr>
+          <w:rFonts w:ascii="Arial" w:hAnsi="Arial" w:cs="Arial"/>
+          <w:sz w:val="22"/>
+          <w:szCs w:val="22"/>
+        </w:rPr>
+      </w:pPr>
+    </w:p>
+    <w:p>
+      <w:pPr>
+        <w:jc w:val="both"/>
+        <w:rPr>
+          <w:rFonts w:ascii="Arial" w:hAnsi="Arial" w:cs="Arial"/>
+          <w:sz w:val="22"/>
+          <w:szCs w:val="22"/>
+        </w:rPr>
+      </w:pPr>
+      <w:r>
+        <w:rPr>
+          <w:rFonts w:ascii="Arial" w:hAnsi="Arial" w:cs="Arial"/>
+          <w:sz w:val="22"/>
+          <w:szCs w:val="22"/>
+        </w:rPr>
+        <w:t>Their importance to induction delay can be further emphasized by evaluating the effect o</w:t>
+      </w:r>
+      <w:r>
+        <w:rPr>
+          <w:rFonts w:ascii="Arial" w:hAnsi="Arial" w:cs="Arial"/>
+          <w:sz w:val="22"/>
+          <w:szCs w:val="22"/>
+        </w:rPr>
+        <w:t>n auto-ignition of several oxidizers of different compositions of oxygen and reactive radicals. These initial oxidizer concentrations are tabulated below:</w:t>
+      </w:r>
+    </w:p>
+    <w:p>
+      <w:pPr>
+        <w:jc w:val="both"/>
+        <w:rPr>
+          <w:rFonts w:ascii="Arial" w:hAnsi="Arial" w:cs="Arial"/>
+          <w:sz w:val="22"/>
+          <w:szCs w:val="22"/>
+        </w:rPr>
+      </w:pPr>
+    </w:p>
+    <w:p>
+      <w:pPr>
+        <w:jc w:val="center"/>
+        <w:rPr>
+          <w:rFonts w:ascii="Arial" w:hAnsi="Arial" w:cs="Arial"/>
+          <w:b/>
+          <w:bCs/>
+          <w:sz w:val="22"/>
+          <w:szCs w:val="22"/>
+        </w:rPr>
+      </w:pPr>
+      <w:r>
+        <w:rPr>
+          <w:rFonts w:ascii="Arial" w:hAnsi="Arial" w:cs="Arial"/>
+          <w:b/>
+          <w:bCs/>
+          <w:sz w:val="22"/>
+          <w:szCs w:val="22"/>
+        </w:rPr>
+        <w:t>Table 1 | Simulated initial oxidizer compositions</w:t>
+      </w:r>
+    </w:p>
+    <w:p>
+      <w:pPr>
+        <w:jc w:val="center"/>
+        <w:rPr>
+          <w:rFonts w:ascii="Arial" w:hAnsi="Arial" w:cs="Arial"/>
+          <w:b/>
+          <w:bCs/>
+          <w:sz w:val="4"/>
+          <w:szCs w:val="4"/>
+        </w:rPr>
+      </w:pPr>
+    </w:p>
+    <w:tbl>
+      <w:tblPr>
+        <w:tblStyle w:val="TableGrid"/>
+        <w:tblW w:w="0" w:type="auto"/>
+        <w:tblLook w:val="04A0" w:firstRow="1" w:lastRow="0" w:firstColumn="1" w:lastColumn="0" w:noHBand="0" w:noVBand="1"/>
+      </w:tblPr>
+      <w:tblGrid>
+        <w:gridCol w:w="3420"/>
+        <w:gridCol w:w="1482"/>
+        <w:gridCol w:w="1483"/>
+        <w:gridCol w:w="1482"/>
+        <w:gridCol w:w="1483"/>
+      </w:tblGrid>
+      <w:tr>
+        <w:trPr>
+          <w:trHeight w:val="368"/>
+        </w:trPr>
+        <w:tc>
+          <w:tcPr>
+            <w:tcW w:w="3420" w:type="dxa"/>
+            <w:tcBorders>
+              <w:top w:val="single" w:sz="18" w:space="0" w:color="000000"/>
+              <w:left w:val="nil"/>
+              <w:bottom w:val="single" w:sz="18" w:space="0" w:color="000000"/>
+              <w:right w:val="nil"/>
+            </w:tcBorders>
+          </w:tcPr>
+          <w:p>
+            <w:pPr>
+              <w:jc w:val="center"/>
+              <w:rPr>
+                <w:rFonts w:ascii="Arial" w:hAnsi="Arial" w:cs="Arial"/>
+                <w:b/>
+                <w:bCs/>
+                <w:sz w:val="4"/>
+                <w:szCs w:val="4"/>
+              </w:rPr>
+            </w:pPr>
+          </w:p>
+          <w:p>
+            <w:pPr>
+              <w:jc w:val="center"/>
+              <w:rPr>
+                <w:rFonts w:ascii="Arial" w:hAnsi="Arial" w:cs="Arial"/>
+                <w:b/>
+                <w:bCs/>
+                <w:sz w:val="22"/>
+                <w:szCs w:val="22"/>
+              </w:rPr>
+            </w:pPr>
+            <w:r>
+              <w:rPr>
+                <w:rFonts w:ascii="Arial" w:hAnsi="Arial" w:cs="Arial"/>
+                <w:b/>
+                <w:bCs/>
+                <w:sz w:val="22"/>
+                <w:szCs w:val="22"/>
+              </w:rPr>
+              <w:t xml:space="preserve">Initial </w:t>
+            </w:r>
+            <w:r>
+              <w:rPr>
+                <w:rFonts w:ascii="Arial" w:hAnsi="Arial" w:cs="Arial"/>
+                <w:b/>
+                <w:bCs/>
+                <w:sz w:val="22"/>
+                <w:szCs w:val="22"/>
+              </w:rPr>
+              <w:t>Oxidizer Composition</w:t>
+            </w:r>
+          </w:p>
+        </w:tc>
+        <w:tc>
+          <w:tcPr>
+            <w:tcW w:w="1482" w:type="dxa"/>
+            <w:tcBorders>
+              <w:top w:val="single" w:sz="18" w:space="0" w:color="000000"/>
+              <w:left w:val="nil"/>
+              <w:bottom w:val="single" w:sz="18" w:space="0" w:color="000000"/>
+              <w:right w:val="nil"/>
+            </w:tcBorders>
+          </w:tcPr>
+          <w:p>
+            <w:pPr>
+              <w:jc w:val="both"/>
+              <w:rPr>
+                <w:rFonts w:ascii="Arial" w:hAnsi="Arial" w:cs="Arial"/>
+                <w:b/>
+                <w:bCs/>
+                <w:sz w:val="22"/>
+                <w:szCs w:val="22"/>
+              </w:rPr>
+            </w:pPr>
+            <m:oMathPara>
+              <m:oMath>
+                <m:sSub>
+                  <m:sSubPr>
+                    <m:ctrlPr>
+                      <w:rPr>
+                        <w:rFonts w:ascii="Cambria Math" w:hAnsi="Cambria Math" w:cs="Arial"/>
+                        <w:b/>
+                        <w:bCs/>
+                        <w:i/>
+                        <w:sz w:val="22"/>
+                        <w:szCs w:val="22"/>
+                      </w:rPr>
+                    </m:ctrlPr>
+                  </m:sSubPr>
+                  <m:e>
+                    <m:r>
+                      <m:rPr>
+                        <m:sty m:val="bi"/>
+                      </m:rPr>
+                      <w:rPr>
+                        <w:rFonts w:ascii="Cambria Math" w:hAnsi="Cambria Math" w:cs="Arial"/>
+                        <w:sz w:val="22"/>
+                        <w:szCs w:val="22"/>
+                      </w:rPr>
+                      <m:t>χ</m:t>
+                    </m:r>
+                  </m:e>
+                  <m:sub>
+                    <m:r>
+                      <m:rPr>
+                        <m:sty m:val="bi"/>
+                      </m:rPr>
+                      <w:rPr>
+                        <w:rFonts w:ascii="Cambria Math" w:hAnsi="Cambria Math" w:cs="Arial"/>
+                        <w:sz w:val="22"/>
+                        <w:szCs w:val="22"/>
+                      </w:rPr>
+                      <m:t>O</m:t>
+                    </m:r>
+                    <m:r>
+                      <m:rPr>
+                        <m:sty m:val="bi"/>
+                      </m:rPr>
+                      <w:rPr>
+                        <w:rFonts w:ascii="Cambria Math" w:hAnsi="Cambria Math" w:cs="Arial"/>
+                        <w:sz w:val="22"/>
+                        <w:szCs w:val="22"/>
+                      </w:rPr>
+                      <m:t>2</m:t>
+                    </m:r>
+                  </m:sub>
+                </m:sSub>
+              </m:oMath>
+            </m:oMathPara>
+          </w:p>
+        </w:tc>
+        <w:tc>
+          <w:tcPr>
+            <w:tcW w:w="1483" w:type="dxa"/>
+            <w:tcBorders>
+              <w:top w:val="single" w:sz="18" w:space="0" w:color="000000"/>
+              <w:left w:val="nil"/>
+              <w:bottom w:val="single" w:sz="18" w:space="0" w:color="000000"/>
+              <w:right w:val="nil"/>
+            </w:tcBorders>
+          </w:tcPr>
+          <w:p>
+            <w:pPr>
+              <w:jc w:val="both"/>
+              <w:rPr>
+                <w:rFonts w:ascii="Arial" w:hAnsi="Arial" w:cs="Arial"/>
+                <w:b/>
+                <w:bCs/>
+                <w:sz w:val="22"/>
+                <w:szCs w:val="22"/>
+              </w:rPr>
+            </w:pPr>
+            <m:oMathPara>
+              <m:oMath>
+                <m:sSub>
+                  <m:sSubPr>
+                    <m:ctrlPr>
+                      <w:rPr>
+                        <w:rFonts w:ascii="Cambria Math" w:hAnsi="Cambria Math" w:cs="Arial"/>
+                        <w:b/>
+                        <w:bCs/>
+                        <w:i/>
+                        <w:sz w:val="22"/>
+                        <w:szCs w:val="22"/>
+                      </w:rPr>
+                    </m:ctrlPr>
+                  </m:sSubPr>
+                  <m:e>
+                    <m:r>
+                      <m:rPr>
+                        <m:sty m:val="bi"/>
+                      </m:rPr>
+                      <w:rPr>
+                        <w:rFonts w:ascii="Cambria Math" w:hAnsi="Cambria Math" w:cs="Arial"/>
+                        <w:sz w:val="22"/>
+                        <w:szCs w:val="22"/>
+                      </w:rPr>
+                      <m:t>χ</m:t>
+                    </m:r>
+                  </m:e>
+                  <m:sub>
+                    <m:r>
+                      <m:rPr>
+                        <m:sty m:val="bi"/>
+                      </m:rPr>
+                      <w:rPr>
+                        <w:rFonts w:ascii="Cambria Math" w:hAnsi="Cambria Math" w:cs="Arial"/>
+                        <w:sz w:val="22"/>
+                        <w:szCs w:val="22"/>
+                      </w:rPr>
+                      <m:t>N</m:t>
+                    </m:r>
+                    <m:r>
+                      <m:rPr>
+                        <m:sty m:val="bi"/>
+                      </m:rPr>
+                      <w:rPr>
+                        <w:rFonts w:ascii="Cambria Math" w:hAnsi="Cambria Math" w:cs="Arial"/>
+                        <w:sz w:val="22"/>
+                        <w:szCs w:val="22"/>
+                      </w:rPr>
+                      <m:t>2</m:t>
+                    </m:r>
+                  </m:sub>
+                </m:sSub>
+              </m:oMath>
+            </m:oMathPara>
+          </w:p>
+        </w:tc>
+        <w:tc>
+          <w:tcPr>
+            <w:tcW w:w="1482" w:type="dxa"/>
+            <w:tcBorders>
+              <w:top w:val="single" w:sz="18" w:space="0" w:color="000000"/>
+              <w:left w:val="nil"/>
+              <w:bottom w:val="single" w:sz="18" w:space="0" w:color="000000"/>
+              <w:right w:val="nil"/>
+            </w:tcBorders>
+          </w:tcPr>
+          <w:p>
+            <w:pPr>
+              <w:jc w:val="both"/>
+              <w:rPr>
+                <w:rFonts w:ascii="Arial" w:hAnsi="Arial" w:cs="Arial"/>
+                <w:b/>
+                <w:bCs/>
+                <w:sz w:val="22"/>
+                <w:szCs w:val="22"/>
+              </w:rPr>
+            </w:pPr>
+            <m:oMathPara>
+              <m:oMath>
+                <m:sSub>
+                  <m:sSubPr>
+                    <m:ctrlPr>
+                      <w:rPr>
+                        <w:rFonts w:ascii="Cambria Math" w:hAnsi="Cambria Math" w:cs="Arial"/>
+                        <w:b/>
+                        <w:bCs/>
+                        <w:i/>
+                        <w:sz w:val="22"/>
+                        <w:szCs w:val="22"/>
+                      </w:rPr>
+                    </m:ctrlPr>
+                  </m:sSubPr>
+                  <m:e>
+                    <m:r>
+                      <m:rPr>
+                        <m:sty m:val="bi"/>
+                      </m:rPr>
+                      <w:rPr>
+                        <w:rFonts w:ascii="Cambria Math" w:hAnsi="Cambria Math" w:cs="Arial"/>
+                        <w:sz w:val="22"/>
+                        <w:szCs w:val="22"/>
+                      </w:rPr>
+                      <m:t>χ</m:t>
+                    </m:r>
+                  </m:e>
+                  <m:sub>
+                    <m:r>
+                      <m:rPr>
+                        <m:sty m:val="bi"/>
+                      </m:rPr>
+                      <w:rPr>
+                        <w:rFonts w:ascii="Cambria Math" w:hAnsi="Cambria Math" w:cs="Arial"/>
+                        <w:sz w:val="22"/>
+                        <w:szCs w:val="22"/>
+                      </w:rPr>
+                      <m:t>O</m:t>
+                    </m:r>
+                  </m:sub>
+                </m:sSub>
+              </m:oMath>
+            </m:oMathPara>
+          </w:p>
+        </w:tc>
+        <w:tc>
+          <w:tcPr>
+            <w:tcW w:w="1483" w:type="dxa"/>
+            <w:tcBorders>
+              <w:top w:val="single" w:sz="18" w:space="0" w:color="000000"/>
+              <w:left w:val="nil"/>
+              <w:bottom w:val="single" w:sz="18" w:space="0" w:color="000000"/>
+              <w:right w:val="nil"/>
+            </w:tcBorders>
+          </w:tcPr>
+          <w:p>
+            <w:pPr>
+              <w:jc w:val="both"/>
+              <w:rPr>
+                <w:rFonts w:ascii="Arial" w:hAnsi="Arial" w:cs="Arial"/>
+                <w:b/>
+                <w:bCs/>
+                <w:sz w:val="22"/>
+                <w:szCs w:val="22"/>
+              </w:rPr>
+            </w:pPr>
+            <m:oMathPara>
+              <m:oMath>
+                <m:sSub>
+                  <m:sSubPr>
+                    <m:ctrlPr>
+                      <w:rPr>
+                        <w:rFonts w:ascii="Cambria Math" w:hAnsi="Cambria Math" w:cs="Arial"/>
+                        <w:b/>
+                        <w:bCs/>
+                        <w:i/>
+                        <w:sz w:val="22"/>
+                        <w:szCs w:val="22"/>
+                      </w:rPr>
+                    </m:ctrlPr>
+                  </m:sSubPr>
+                  <m:e>
+                    <m:r>
+                      <m:rPr>
+                        <m:sty m:val="bi"/>
+                      </m:rPr>
+                      <w:rPr>
+                        <w:rFonts w:ascii="Cambria Math" w:hAnsi="Cambria Math" w:cs="Arial"/>
+                        <w:sz w:val="22"/>
+                        <w:szCs w:val="22"/>
+                      </w:rPr>
+                      <m:t>χ</m:t>
+                    </m:r>
+                  </m:e>
+                  <m:sub>
+                    <m:r>
+                      <m:rPr>
+                        <m:sty m:val="bi"/>
+                      </m:rPr>
+                      <w:rPr>
+                        <w:rFonts w:ascii="Cambria Math" w:hAnsi="Cambria Math" w:cs="Arial"/>
+                        <w:sz w:val="22"/>
+                        <w:szCs w:val="22"/>
+                      </w:rPr>
+                      <m:t>OH</m:t>
+                    </m:r>
+                  </m:sub>
+                </m:sSub>
+              </m:oMath>
+            </m:oMathPara>
+          </w:p>
+        </w:tc>
+      </w:tr>
+      <w:tr>
+        <w:tc>
+          <w:tcPr>
+            <w:tcW w:w="3420" w:type="dxa"/>
+            <w:tcBorders>
+              <w:top w:val="single" w:sz="18" w:space="0" w:color="000000"/>
+              <w:left w:val="nil"/>
+              <w:right w:val="nil"/>
+            </w:tcBorders>
+          </w:tcPr>
+          <w:p>
+            <w:pPr>
+              <w:jc w:val="center"/>
+              <w:rPr>
+                <w:rFonts w:ascii="Arial" w:hAnsi="Arial" w:cs="Arial"/>
+                <w:sz w:val="22"/>
+                <w:szCs w:val="22"/>
+              </w:rPr>
+            </w:pPr>
+            <w:r>
+              <w:rPr>
+                <w:rFonts w:ascii="Arial" w:hAnsi="Arial" w:cs="Arial"/>
+                <w:sz w:val="22"/>
+                <w:szCs w:val="22"/>
+              </w:rPr>
+              <w:t>air</w:t>
+            </w:r>
+          </w:p>
+        </w:tc>
+        <w:tc>
+          <w:tcPr>
+            <w:tcW w:w="1482" w:type="dxa"/>
+            <w:tcBorders>
+              <w:top w:val="single" w:sz="18" w:space="0" w:color="000000"/>
+              <w:left w:val="nil"/>
+              <w:bottom w:val="single" w:sz="12" w:space="0" w:color="000000"/>
+              <w:right w:val="nil"/>
+            </w:tcBorders>
+          </w:tcPr>
+          <w:p>
+            <w:pPr>
+              <w:jc w:val="center"/>
+              <w:rPr>
+                <w:rFonts w:ascii="Arial" w:hAnsi="Arial" w:cs="Arial"/>
+                <w:sz w:val="22"/>
+                <w:szCs w:val="22"/>
+              </w:rPr>
+            </w:pPr>
+            <w:r>
+              <w:rPr>
+                <w:rFonts w:ascii="Arial" w:hAnsi="Arial" w:cs="Arial"/>
+                <w:sz w:val="22"/>
+                <w:szCs w:val="22"/>
+              </w:rPr>
+              <w:t>0.21</w:t>
+            </w:r>
+          </w:p>
+        </w:tc>
+        <w:tc>
+          <w:tcPr>
+            <w:tcW w:w="1483" w:type="dxa"/>
+            <w:tcBorders>
+              <w:top w:val="single" w:sz="18" w:space="0" w:color="000000"/>
+              <w:left w:val="nil"/>
+              <w:right w:val="nil"/>
+            </w:tcBorders>
+          </w:tcPr>
+          <w:p>
+            <w:pPr>
+              <w:jc w:val="center"/>
+              <w:rPr>
+                <w:rFonts w:ascii="Arial" w:hAnsi="Arial" w:cs="Arial"/>
+                <w:sz w:val="22"/>
+                <w:szCs w:val="22"/>
+              </w:rPr>
+            </w:pPr>
+            <w:r>
+              <w:rPr>
+                <w:rFonts w:ascii="Arial" w:hAnsi="Arial" w:cs="Arial"/>
+                <w:sz w:val="22"/>
+                <w:szCs w:val="22"/>
+              </w:rPr>
+              <w:t>0.79</w:t>
+            </w:r>
+          </w:p>
+        </w:tc>
+        <w:tc>
+          <w:tcPr>
+            <w:tcW w:w="1482" w:type="dxa"/>
+            <w:tcBorders>
+              <w:top w:val="single" w:sz="18" w:space="0" w:color="000000"/>
+              <w:left w:val="nil"/>
+              <w:right w:val="nil"/>
+            </w:tcBorders>
+          </w:tcPr>
+          <w:p>
+            <w:pPr>
+              <w:jc w:val="center"/>
+              <w:rPr>
+                <w:rFonts w:ascii="Arial" w:hAnsi="Arial" w:cs="Arial"/>
+                <w:sz w:val="22"/>
+                <w:szCs w:val="22"/>
+              </w:rPr>
+            </w:pPr>
+            <w:r>
+              <w:rPr>
+                <w:rFonts w:ascii="Arial" w:hAnsi="Arial" w:cs="Arial"/>
+                <w:sz w:val="22"/>
+                <w:szCs w:val="22"/>
+              </w:rPr>
+              <w:t>--</w:t>
+            </w:r>
+          </w:p>
+        </w:tc>
+        <w:tc>
+          <w:tcPr>
+            <w:tcW w:w="1483" w:type="dxa"/>
+            <w:tcBorders>
+              <w:top w:val="single" w:sz="18" w:space="0" w:color="000000"/>
+              <w:left w:val="nil"/>
+              <w:right w:val="nil"/>
+            </w:tcBorders>
+          </w:tcPr>
+          <w:p>
+            <w:pPr>
+              <w:jc w:val="center"/>
+              <w:rPr>
+                <w:rFonts w:ascii="Arial" w:hAnsi="Arial" w:cs="Arial"/>
+                <w:sz w:val="22"/>
+                <w:szCs w:val="22"/>
+              </w:rPr>
+            </w:pPr>
+            <w:r>
+              <w:rPr>
+                <w:rFonts w:ascii="Arial" w:hAnsi="Arial" w:cs="Arial"/>
+                <w:sz w:val="22"/>
+                <w:szCs w:val="22"/>
+              </w:rPr>
+              <w:t>--</w:t>
+            </w:r>
+          </w:p>
+        </w:tc>
+      </w:tr>
+      <w:tr>
+        <w:tc>
+          <w:tcPr>
+            <w:tcW w:w="3420" w:type="dxa"/>
+            <w:tcBorders>
+              <w:left w:val="nil"/>
+              <w:right w:val="nil"/>
+            </w:tcBorders>
+          </w:tcPr>
+          <w:p>
+            <w:pPr>
+              <w:jc w:val="center"/>
+              <w:rPr>
+                <w:rFonts w:ascii="Arial" w:hAnsi="Arial" w:cs="Arial"/>
+                <w:sz w:val="22"/>
+                <w:szCs w:val="22"/>
+              </w:rPr>
+            </w:pPr>
+            <w:r>
+              <w:rPr>
+                <w:rFonts w:ascii="Arial" w:hAnsi="Arial" w:cs="Arial"/>
+                <w:sz w:val="22"/>
+                <w:szCs w:val="22"/>
+              </w:rPr>
+              <w:t>oxygen</w:t>
+            </w:r>
+          </w:p>
+        </w:tc>
+        <w:tc>
+          <w:tcPr>
+            <w:tcW w:w="1482" w:type="dxa"/>
+            <w:tcBorders>
+              <w:top w:val="single" w:sz="12" w:space="0" w:color="000000"/>
+              <w:left w:val="nil"/>
+              <w:right w:val="nil"/>
+            </w:tcBorders>
+          </w:tcPr>
+          <w:p>
+            <w:pPr>
+              <w:jc w:val="center"/>
+              <w:rPr>
+                <w:rFonts w:ascii="Arial" w:hAnsi="Arial" w:cs="Arial"/>
+                <w:sz w:val="22"/>
+                <w:szCs w:val="22"/>
+              </w:rPr>
+            </w:pPr>
+            <w:r>
+              <w:rPr>
+                <w:rFonts w:ascii="Arial" w:hAnsi="Arial" w:cs="Arial"/>
+                <w:sz w:val="22"/>
+                <w:szCs w:val="22"/>
+              </w:rPr>
+              <w:t>1.0</w:t>
+            </w:r>
+          </w:p>
+        </w:tc>
+        <w:tc>
+          <w:tcPr>
+            <w:tcW w:w="1483" w:type="dxa"/>
+            <w:tcBorders>
+              <w:left w:val="nil"/>
+              <w:right w:val="nil"/>
+            </w:tcBorders>
+          </w:tcPr>
+          <w:p>
+            <w:pPr>
+              <w:jc w:val="center"/>
+              <w:rPr>
+                <w:rFonts w:ascii="Arial" w:hAnsi="Arial" w:cs="Arial"/>
+                <w:sz w:val="22"/>
+                <w:szCs w:val="22"/>
+              </w:rPr>
+            </w:pPr>
+            <w:r>
+              <w:rPr>
+                <w:rFonts w:ascii="Arial" w:hAnsi="Arial" w:cs="Arial"/>
+                <w:sz w:val="22"/>
+                <w:szCs w:val="22"/>
+              </w:rPr>
+              <w:t>--</w:t>
+            </w:r>
+          </w:p>
+        </w:tc>
+        <w:tc>
+          <w:tcPr>
+            <w:tcW w:w="1482" w:type="dxa"/>
+            <w:tcBorders>
+              <w:left w:val="nil"/>
+              <w:right w:val="nil"/>
+            </w:tcBorders>
+          </w:tcPr>
+          <w:p>
+            <w:pPr>
+              <w:jc w:val="center"/>
+              <w:rPr>
+                <w:rFonts w:ascii="Arial" w:hAnsi="Arial" w:cs="Arial"/>
+                <w:sz w:val="22"/>
+                <w:szCs w:val="22"/>
+              </w:rPr>
+            </w:pPr>
+            <w:r>
+              <w:rPr>
+                <w:rFonts w:ascii="Arial" w:hAnsi="Arial" w:cs="Arial"/>
+                <w:sz w:val="22"/>
+                <w:szCs w:val="22"/>
+              </w:rPr>
+              <w:t>--</w:t>
+            </w:r>
+          </w:p>
+        </w:tc>
+        <w:tc>
+          <w:tcPr>
+            <w:tcW w:w="1483" w:type="dxa"/>
+            <w:tcBorders>
+              <w:left w:val="nil"/>
+              <w:right w:val="nil"/>
+            </w:tcBorders>
+          </w:tcPr>
+          <w:p>
+            <w:pPr>
+              <w:jc w:val="center"/>
+              <w:rPr>
+                <w:rFonts w:ascii="Arial" w:hAnsi="Arial" w:cs="Arial"/>
+                <w:sz w:val="22"/>
+                <w:szCs w:val="22"/>
+              </w:rPr>
+            </w:pPr>
+            <w:r>
+              <w:rPr>
+                <w:rFonts w:ascii="Arial" w:hAnsi="Arial" w:cs="Arial"/>
+                <w:sz w:val="22"/>
+                <w:szCs w:val="22"/>
+              </w:rPr>
+              <w:t>--</w:t>
+            </w:r>
+          </w:p>
+        </w:tc>
+      </w:tr>
+      <w:tr>
+        <w:tc>
+          <w:tcPr>
+            <w:tcW w:w="3420" w:type="dxa"/>
+            <w:tcBorders>
+              <w:left w:val="nil"/>
+              <w:right w:val="nil"/>
+            </w:tcBorders>
+          </w:tcPr>
+          <w:p>
+            <w:pPr>
+              <w:jc w:val="center"/>
+              <w:rPr>
+                <w:rFonts w:ascii="Arial" w:hAnsi="Arial" w:cs="Arial"/>
+                <w:sz w:val="22"/>
+                <w:szCs w:val="22"/>
+              </w:rPr>
+            </w:pPr>
+            <w:r>
+              <w:rPr>
+                <w:rFonts w:ascii="Arial" w:hAnsi="Arial" w:cs="Arial"/>
+                <w:sz w:val="22"/>
+                <w:szCs w:val="22"/>
+              </w:rPr>
+              <w:t>O radicals</w:t>
+            </w:r>
+          </w:p>
+        </w:tc>
+        <w:tc>
+          <w:tcPr>
+            <w:tcW w:w="1482" w:type="dxa"/>
+            <w:tcBorders>
+              <w:left w:val="nil"/>
+              <w:right w:val="nil"/>
+            </w:tcBorders>
+          </w:tcPr>
+          <w:p>
+            <w:pPr>
+              <w:jc w:val="center"/>
+              <w:rPr>
+                <w:rFonts w:ascii="Arial" w:hAnsi="Arial" w:cs="Arial"/>
+                <w:sz w:val="22"/>
+                <w:szCs w:val="22"/>
+              </w:rPr>
+            </w:pPr>
+            <w:r>
+              <w:rPr>
+                <w:rFonts w:ascii="Arial" w:hAnsi="Arial" w:cs="Arial"/>
+                <w:sz w:val="22"/>
+                <w:szCs w:val="22"/>
+              </w:rPr>
+              <w:t>0.207</w:t>
+            </w:r>
+          </w:p>
+        </w:tc>
+        <w:tc>
+          <w:tcPr>
+            <w:tcW w:w="1483" w:type="dxa"/>
+            <w:tcBorders>
+              <w:left w:val="nil"/>
+              <w:right w:val="nil"/>
+            </w:tcBorders>
+          </w:tcPr>
+          <w:p>
+            <w:pPr>
+              <w:jc w:val="center"/>
+              <w:rPr>
+                <w:rFonts w:ascii="Arial" w:hAnsi="Arial" w:cs="Arial"/>
+                <w:sz w:val="22"/>
+                <w:szCs w:val="22"/>
+              </w:rPr>
+            </w:pPr>
+            <w:r>
+              <w:rPr>
+                <w:rFonts w:ascii="Arial" w:hAnsi="Arial" w:cs="Arial"/>
+                <w:sz w:val="22"/>
+                <w:szCs w:val="22"/>
+              </w:rPr>
+              <w:t>0.79</w:t>
+            </w:r>
+          </w:p>
+        </w:tc>
+        <w:tc>
+          <w:tcPr>
+            <w:tcW w:w="1482" w:type="dxa"/>
+            <w:tcBorders>
+              <w:left w:val="nil"/>
+              <w:right w:val="nil"/>
+            </w:tcBorders>
+          </w:tcPr>
+          <w:p>
+            <w:pPr>
+              <w:jc w:val="center"/>
+              <w:rPr>
+                <w:rFonts w:ascii="Arial" w:hAnsi="Arial" w:cs="Arial"/>
+                <w:sz w:val="22"/>
+                <w:szCs w:val="22"/>
+              </w:rPr>
+            </w:pPr>
+            <w:r>
+              <w:rPr>
+                <w:rFonts w:ascii="Arial" w:hAnsi="Arial" w:cs="Arial"/>
+                <w:sz w:val="22"/>
+                <w:szCs w:val="22"/>
+              </w:rPr>
+              <w:t>0.003</w:t>
+            </w:r>
+          </w:p>
+        </w:tc>
+        <w:tc>
+          <w:tcPr>
+            <w:tcW w:w="1483" w:type="dxa"/>
+            <w:tcBorders>
+              <w:left w:val="nil"/>
+              <w:right w:val="nil"/>
+            </w:tcBorders>
+          </w:tcPr>
+          <w:p>
+            <w:pPr>
+              <w:jc w:val="center"/>
+              <w:rPr>
+                <w:rFonts w:ascii="Arial" w:hAnsi="Arial" w:cs="Arial"/>
+                <w:sz w:val="22"/>
+                <w:szCs w:val="22"/>
+              </w:rPr>
+            </w:pPr>
+            <w:r>
+              <w:rPr>
+                <w:rFonts w:ascii="Arial" w:hAnsi="Arial" w:cs="Arial"/>
+                <w:sz w:val="22"/>
+                <w:szCs w:val="22"/>
+              </w:rPr>
+              <w:t>--</w:t>
+            </w:r>
+          </w:p>
+        </w:tc>
+      </w:tr>
+      <w:tr>
+        <w:tc>
+          <w:tcPr>
+            <w:tcW w:w="3420" w:type="dxa"/>
+            <w:tcBorders>
+              <w:left w:val="nil"/>
+              <w:bottom w:val="single" w:sz="12" w:space="0" w:color="000000"/>
+              <w:right w:val="nil"/>
+            </w:tcBorders>
+          </w:tcPr>
+          <w:p>
+            <w:pPr>
+              <w:jc w:val="center"/>
+              <w:rPr>
+                <w:rFonts w:ascii="Arial" w:hAnsi="Arial" w:cs="Arial"/>
+                <w:sz w:val="22"/>
+                <w:szCs w:val="22"/>
+              </w:rPr>
+            </w:pPr>
+            <w:r>
+              <w:rPr>
+                <w:rFonts w:ascii="Arial" w:hAnsi="Arial" w:cs="Arial"/>
+                <w:sz w:val="22"/>
+                <w:szCs w:val="22"/>
+              </w:rPr>
+              <w:t>OH radicals</w:t>
+            </w:r>
+          </w:p>
+        </w:tc>
+        <w:tc>
+          <w:tcPr>
+            <w:tcW w:w="1482" w:type="dxa"/>
+            <w:tcBorders>
+              <w:left w:val="nil"/>
+              <w:bottom w:val="single" w:sz="12" w:space="0" w:color="000000"/>
+              <w:right w:val="nil"/>
+            </w:tcBorders>
+          </w:tcPr>
+          <w:p>
+            <w:pPr>
+              <w:jc w:val="center"/>
+              <w:rPr>
+                <w:rFonts w:ascii="Arial" w:hAnsi="Arial" w:cs="Arial"/>
+                <w:sz w:val="22"/>
+                <w:szCs w:val="22"/>
+              </w:rPr>
+            </w:pPr>
+            <w:r>
+              <w:rPr>
+                <w:rFonts w:ascii="Arial" w:hAnsi="Arial" w:cs="Arial"/>
+                <w:sz w:val="22"/>
+                <w:szCs w:val="22"/>
+              </w:rPr>
+              <w:t>0.207</w:t>
+            </w:r>
+          </w:p>
+        </w:tc>
+        <w:tc>
+          <w:tcPr>
+            <w:tcW w:w="1483" w:type="dxa"/>
+            <w:tcBorders>
+              <w:left w:val="nil"/>
+              <w:bottom w:val="single" w:sz="12" w:space="0" w:color="000000"/>
+              <w:right w:val="nil"/>
+            </w:tcBorders>
+          </w:tcPr>
+          <w:p>
+            <w:pPr>
+              <w:jc w:val="center"/>
+              <w:rPr>
+                <w:rFonts w:ascii="Arial" w:hAnsi="Arial" w:cs="Arial"/>
+                <w:sz w:val="22"/>
+                <w:szCs w:val="22"/>
+              </w:rPr>
+            </w:pPr>
+            <w:r>
+              <w:rPr>
+                <w:rFonts w:ascii="Arial" w:hAnsi="Arial" w:cs="Arial"/>
+                <w:sz w:val="22"/>
+                <w:szCs w:val="22"/>
+              </w:rPr>
+              <w:t>0.79</w:t>
+            </w:r>
+          </w:p>
+        </w:tc>
+        <w:tc>
+          <w:tcPr>
+            <w:tcW w:w="1482" w:type="dxa"/>
+            <w:tcBorders>
+              <w:left w:val="nil"/>
+              <w:bottom w:val="single" w:sz="12" w:space="0" w:color="000000"/>
+              <w:right w:val="nil"/>
+            </w:tcBorders>
+          </w:tcPr>
+          <w:p>
+            <w:pPr>
+              <w:jc w:val="center"/>
+              <w:rPr>
+                <w:rFonts w:ascii="Arial" w:hAnsi="Arial" w:cs="Arial"/>
+                <w:sz w:val="22"/>
+                <w:szCs w:val="22"/>
+              </w:rPr>
+            </w:pPr>
+            <w:r>
+              <w:rPr>
+                <w:rFonts w:ascii="Arial" w:hAnsi="Arial" w:cs="Arial"/>
+                <w:sz w:val="22"/>
+                <w:szCs w:val="22"/>
+              </w:rPr>
+              <w:t>--</w:t>
+            </w:r>
+          </w:p>
+        </w:tc>
+        <w:tc>
+          <w:tcPr>
+            <w:tcW w:w="1483" w:type="dxa"/>
+            <w:tcBorders>
+              <w:left w:val="nil"/>
+              <w:bottom w:val="single" w:sz="12" w:space="0" w:color="000000"/>
+              <w:right w:val="nil"/>
+            </w:tcBorders>
+          </w:tcPr>
+          <w:p>
+            <w:pPr>
+              <w:jc w:val="center"/>
+              <w:rPr>
+                <w:rFonts w:ascii="Arial" w:hAnsi="Arial" w:cs="Arial"/>
+                <w:sz w:val="22"/>
+                <w:szCs w:val="22"/>
+              </w:rPr>
+            </w:pPr>
+            <w:r>
+              <w:rPr>
+                <w:rFonts w:ascii="Arial" w:hAnsi="Arial" w:cs="Arial"/>
+                <w:sz w:val="22"/>
+                <w:szCs w:val="22"/>
+              </w:rPr>
+              <w:t>0.003</w:t>
+            </w:r>
+          </w:p>
+        </w:tc>
+      </w:tr>
+    </w:tbl>
+    <w:p>
+      <w:pPr>
+        <w:jc w:val="both"/>
+        <w:rPr>
+          <w:rFonts w:ascii="Arial" w:hAnsi="Arial" w:cs="Arial"/>
+          <w:sz w:val="22"/>
+          <w:szCs w:val="22"/>
+        </w:rPr>
+      </w:pPr>
+    </w:p>
+    <w:p>
+      <w:pPr>
+        <w:jc w:val="both"/>
+        <w:rPr>
+          <w:rFonts w:ascii="Arial" w:hAnsi="Arial" w:cs="Arial"/>
+          <w:sz w:val="22"/>
+          <w:szCs w:val="22"/>
+        </w:rPr>
+      </w:pPr>
       <w:r>
         <w:rPr>
           <w:rFonts w:ascii="Arial" w:hAnsi="Arial" w:cs="Arial"/>
@@ -3462,68 +4861,247 @@
           <w:szCs w:val="22"/>
         </w:rPr>
         <w:lastRenderedPageBreak/>
-        <w:t>the composition of the reaction mixture with respect to radical species displays a hysteresis, which is nonetheless monotonically increasing for the entirety of the residence time within the PFR. Oxyhydrogen species</w:t>
-      </w:r>
-      <w:r>
-        <w:rPr>
-          <w:rFonts w:ascii="Arial" w:hAnsi="Arial" w:cs="Arial"/>
-          <w:sz w:val="22"/>
-          <w:szCs w:val="22"/>
-        </w:rPr>
-        <w:t xml:space="preserve"> compositions</w:t>
-      </w:r>
-      <w:r>
-        <w:rPr>
-          <w:rFonts w:ascii="Arial" w:hAnsi="Arial" w:cs="Arial"/>
-          <w:sz w:val="22"/>
-          <w:szCs w:val="22"/>
-        </w:rPr>
-        <w:t xml:space="preserve"> rapidly rise to </w:t>
-      </w:r>
-      <w:proofErr w:type="spellStart"/>
-      <w:r>
-        <w:rPr>
-          <w:rFonts w:ascii="Arial" w:hAnsi="Arial" w:cs="Arial"/>
-          <w:sz w:val="22"/>
-          <w:szCs w:val="22"/>
-        </w:rPr>
-        <w:t>quasiequilibrium</w:t>
-      </w:r>
-      <w:proofErr w:type="spellEnd"/>
-      <w:r>
-        <w:rPr>
-          <w:rFonts w:ascii="Arial" w:hAnsi="Arial" w:cs="Arial"/>
-          <w:sz w:val="22"/>
-          <w:szCs w:val="22"/>
-        </w:rPr>
-        <w:t xml:space="preserve"> levels, defined by </w:t>
-      </w:r>
-      <w:r>
-        <w:rPr>
-          <w:rFonts w:ascii="Arial" w:hAnsi="Arial" w:cs="Arial"/>
-          <w:sz w:val="22"/>
-          <w:szCs w:val="22"/>
-        </w:rPr>
-        <w:t xml:space="preserve">their equilibrium production and termination rate, represented by the initial rapid rise in the hysteresis curve. Then, the rise in concentrations of these species slows as major species are consumed and the </w:t>
-      </w:r>
-      <w:proofErr w:type="spellStart"/>
-      <w:r>
-        <w:rPr>
-          <w:rFonts w:ascii="Arial" w:hAnsi="Arial" w:cs="Arial"/>
-          <w:sz w:val="22"/>
-          <w:szCs w:val="22"/>
-        </w:rPr>
-        <w:t>quasiequilibrium</w:t>
-      </w:r>
-      <w:proofErr w:type="spellEnd"/>
-      <w:r>
-        <w:rPr>
-          <w:rFonts w:ascii="Arial" w:hAnsi="Arial" w:cs="Arial"/>
-          <w:sz w:val="22"/>
-          <w:szCs w:val="22"/>
-        </w:rPr>
-        <w:t xml:space="preserve"> levels of these reactive radicals slowly shifts. Finally, a combination of temperature rise and fuel consumption continues to accelerate radical generation to the point of complete combustion.</w:t>
-      </w:r>
+        <w:t xml:space="preserve">The simulation displayed in figure 1 was </w:t>
+      </w:r>
+      <w:r>
+        <w:rPr>
+          <w:rFonts w:ascii="Arial" w:hAnsi="Arial" w:cs="Arial"/>
+          <w:sz w:val="22"/>
+          <w:szCs w:val="22"/>
+        </w:rPr>
+        <w:t xml:space="preserve">performed again for </w:t>
+      </w:r>
+      <w:r>
+        <w:rPr>
+          <w:rFonts w:ascii="Arial" w:hAnsi="Arial" w:cs="Arial"/>
+          <w:sz w:val="22"/>
+          <w:szCs w:val="22"/>
+        </w:rPr>
+        <w:t>ɸ</w:t>
+      </w:r>
+      <w:r>
+        <w:rPr>
+          <w:rFonts w:ascii="Arial" w:hAnsi="Arial" w:cs="Arial"/>
+          <w:sz w:val="22"/>
+          <w:szCs w:val="22"/>
+        </w:rPr>
+        <w:t xml:space="preserve"> = </w:t>
+      </w:r>
+      <w:r>
+        <w:rPr>
+          <w:rFonts w:ascii="Arial" w:hAnsi="Arial" w:cs="Arial"/>
+          <w:sz w:val="22"/>
+          <w:szCs w:val="22"/>
+        </w:rPr>
+        <w:t>0.5</w:t>
+      </w:r>
+      <w:r>
+        <w:rPr>
+          <w:rFonts w:ascii="Arial" w:hAnsi="Arial" w:cs="Arial"/>
+          <w:sz w:val="22"/>
+          <w:szCs w:val="22"/>
+        </w:rPr>
+        <w:t>, initial temperature of 1</w:t>
+      </w:r>
+      <w:r>
+        <w:rPr>
+          <w:rFonts w:ascii="Arial" w:hAnsi="Arial" w:cs="Arial"/>
+          <w:sz w:val="22"/>
+          <w:szCs w:val="22"/>
+        </w:rPr>
+        <w:t>3</w:t>
+      </w:r>
+      <w:r>
+        <w:rPr>
+          <w:rFonts w:ascii="Arial" w:hAnsi="Arial" w:cs="Arial"/>
+          <w:sz w:val="22"/>
+          <w:szCs w:val="22"/>
+        </w:rPr>
+        <w:t>00 K, and pressure of 1 atm</w:t>
+      </w:r>
+      <w:r>
+        <w:rPr>
+          <w:rFonts w:ascii="Arial" w:hAnsi="Arial" w:cs="Arial"/>
+          <w:sz w:val="22"/>
+          <w:szCs w:val="22"/>
+        </w:rPr>
+        <w:t xml:space="preserve">. </w:t>
+      </w:r>
+      <w:r>
+        <w:rPr>
+          <w:rFonts w:ascii="Arial" w:hAnsi="Arial" w:cs="Arial"/>
+          <w:sz w:val="22"/>
+          <w:szCs w:val="22"/>
+        </w:rPr>
+        <w:t xml:space="preserve">The </w:t>
+      </w:r>
+      <w:r>
+        <w:rPr>
+          <w:rFonts w:ascii="Arial" w:hAnsi="Arial" w:cs="Arial"/>
+          <w:sz w:val="22"/>
+          <w:szCs w:val="22"/>
+        </w:rPr>
+        <w:t>auto-</w:t>
+      </w:r>
+      <w:r>
+        <w:rPr>
+          <w:rFonts w:ascii="Arial" w:hAnsi="Arial" w:cs="Arial"/>
+          <w:sz w:val="22"/>
+          <w:szCs w:val="22"/>
+        </w:rPr>
+        <w:t>ignition delay of each of these initial oxidizer compositions are visualized below:</w:t>
+      </w:r>
+    </w:p>
+    <w:p>
+      <w:pPr>
+        <w:jc w:val="center"/>
+        <w:rPr>
+          <w:rFonts w:ascii="Arial" w:hAnsi="Arial" w:cs="Arial"/>
+          <w:sz w:val="22"/>
+          <w:szCs w:val="22"/>
+        </w:rPr>
+      </w:pPr>
+      <w:r>
+        <w:rPr>
+          <w:rFonts w:ascii="Arial" w:hAnsi="Arial" w:cs="Arial"/>
+          <w:noProof/>
+          <w:sz w:val="22"/>
+          <w:szCs w:val="22"/>
+        </w:rPr>
+        <w:drawing>
+          <wp:inline distT="0" distB="0" distL="0" distR="0" wp14:anchorId="1E69BDA7" wp14:editId="018A8B9B">
+            <wp:extent cx="4071566" cy="3053675"/>
+            <wp:effectExtent l="0" t="0" r="5715" b="0"/>
+            <wp:docPr id="32" name="Picture 32" descr="Chart&#10;&#10;Description automatically generated"/>
+            <wp:cNvGraphicFramePr>
+              <a:graphicFrameLocks xmlns:a="http://schemas.openxmlformats.org/drawingml/2006/main" noChangeAspect="1"/>
+            </wp:cNvGraphicFramePr>
+            <a:graphic xmlns:a="http://schemas.openxmlformats.org/drawingml/2006/main">
+              <a:graphicData uri="http://schemas.openxmlformats.org/drawingml/2006/picture">
+                <pic:pic xmlns:pic="http://schemas.openxmlformats.org/drawingml/2006/picture">
+                  <pic:nvPicPr>
+                    <pic:cNvPr id="32" name="Picture 32" descr="Chart&#10;&#10;Description automatically generated"/>
+                    <pic:cNvPicPr/>
+                  </pic:nvPicPr>
+                  <pic:blipFill>
+                    <a:blip r:embed="rId15">
+                      <a:extLst>
+                        <a:ext uri="{28A0092B-C50C-407E-A947-70E740481C1C}">
+                          <a14:useLocalDpi xmlns:a14="http://schemas.microsoft.com/office/drawing/2010/main" val="0"/>
+                        </a:ext>
+                      </a:extLst>
+                    </a:blip>
+                    <a:stretch>
+                      <a:fillRect/>
+                    </a:stretch>
+                  </pic:blipFill>
+                  <pic:spPr>
+                    <a:xfrm>
+                      <a:off x="0" y="0"/>
+                      <a:ext cx="4091168" cy="3068377"/>
+                    </a:xfrm>
+                    <a:prstGeom prst="rect">
+                      <a:avLst/>
+                    </a:prstGeom>
+                  </pic:spPr>
+                </pic:pic>
+              </a:graphicData>
+            </a:graphic>
+          </wp:inline>
+        </w:drawing>
+      </w:r>
+    </w:p>
+    <w:p>
+      <w:pPr>
+        <w:jc w:val="center"/>
+        <w:rPr>
+          <w:rFonts w:ascii="Arial" w:hAnsi="Arial" w:cs="Arial"/>
+          <w:b/>
+          <w:bCs/>
+          <w:sz w:val="8"/>
+          <w:szCs w:val="8"/>
+        </w:rPr>
+      </w:pPr>
+    </w:p>
+    <w:p>
+      <w:pPr>
+        <w:jc w:val="center"/>
+        <w:rPr>
+          <w:rFonts w:ascii="Arial" w:hAnsi="Arial" w:cs="Arial"/>
+          <w:sz w:val="22"/>
+          <w:szCs w:val="22"/>
+        </w:rPr>
+      </w:pPr>
+      <w:r>
+        <w:rPr>
+          <w:rFonts w:ascii="Arial" w:hAnsi="Arial" w:cs="Arial"/>
+          <w:b/>
+          <w:bCs/>
+          <w:sz w:val="18"/>
+          <w:szCs w:val="18"/>
+        </w:rPr>
+        <w:t xml:space="preserve">Fig </w:t>
+      </w:r>
+      <w:r>
+        <w:rPr>
+          <w:rFonts w:ascii="Arial" w:hAnsi="Arial" w:cs="Arial"/>
+          <w:b/>
+          <w:bCs/>
+          <w:sz w:val="18"/>
+          <w:szCs w:val="18"/>
+        </w:rPr>
+        <w:t>6</w:t>
+      </w:r>
+      <w:r>
+        <w:rPr>
+          <w:rFonts w:ascii="Arial" w:hAnsi="Arial" w:cs="Arial"/>
+          <w:b/>
+          <w:bCs/>
+          <w:sz w:val="18"/>
+          <w:szCs w:val="18"/>
+        </w:rPr>
+        <w:t xml:space="preserve"> | </w:t>
+      </w:r>
+      <w:r>
+        <w:rPr>
+          <w:rFonts w:ascii="Arial" w:hAnsi="Arial" w:cs="Arial"/>
+          <w:b/>
+          <w:bCs/>
+          <w:sz w:val="18"/>
+          <w:szCs w:val="18"/>
+        </w:rPr>
+        <w:t xml:space="preserve">Auto-ignition delay as a </w:t>
+      </w:r>
+      <w:r>
+        <w:rPr>
+          <w:rFonts w:ascii="Arial" w:hAnsi="Arial" w:cs="Arial"/>
+          <w:b/>
+          <w:bCs/>
+          <w:sz w:val="18"/>
+          <w:szCs w:val="18"/>
+        </w:rPr>
+        <w:t>function</w:t>
+      </w:r>
+      <w:r>
+        <w:rPr>
+          <w:rFonts w:ascii="Arial" w:hAnsi="Arial" w:cs="Arial"/>
+          <w:b/>
+          <w:bCs/>
+          <w:sz w:val="18"/>
+          <w:szCs w:val="18"/>
+        </w:rPr>
+        <w:t xml:space="preserve"> of inlet oxidizer concentration</w:t>
+      </w:r>
+    </w:p>
+    <w:p>
+      <w:pPr>
+        <w:jc w:val="center"/>
+        <w:rPr>
+          <w:rFonts w:ascii="Arial" w:hAnsi="Arial" w:cs="Arial"/>
+          <w:sz w:val="22"/>
+          <w:szCs w:val="22"/>
+        </w:rPr>
+      </w:pPr>
     </w:p>
     <w:p>
       <w:pPr>
@@ -3534,6 +5112,30 @@
           <w:szCs w:val="22"/>
         </w:rPr>
       </w:pPr>
+      <w:r>
+        <w:rPr>
+          <w:rFonts w:ascii="Arial" w:hAnsi="Arial" w:cs="Arial"/>
+          <w:sz w:val="22"/>
+          <w:szCs w:val="22"/>
+        </w:rPr>
+        <w:t xml:space="preserve">The effect of initial oxyhydrogen radicals in the oxidizer input to the reaction mixture </w:t>
+      </w:r>
+      <w:r>
+        <w:rPr>
+          <w:rFonts w:ascii="Arial" w:hAnsi="Arial" w:cs="Arial"/>
+          <w:sz w:val="22"/>
+          <w:szCs w:val="22"/>
+        </w:rPr>
+        <w:t xml:space="preserve">on the auto-ignition delay can be most easily understood by considering whether this change brings the reaction mixture closer to the composition that enables rapid ignition. Since </w:t>
+      </w:r>
+      <w:r>
+        <w:rPr>
+          <w:rFonts w:ascii="Arial" w:hAnsi="Arial" w:cs="Arial"/>
+          <w:sz w:val="22"/>
+          <w:szCs w:val="22"/>
+        </w:rPr>
+        <w:t>a reaction mixture with high levels of O and OH in the reaction mixture are characteristic of a rapid ignition reaction, combustion using an oxidizer with O and OH already present serves to speed the onset of auto-ignition (see figure 5).</w:t>
+      </w:r>
     </w:p>
     <w:p>
       <w:pPr>
@@ -3544,14 +5146,6 @@
           <w:szCs w:val="22"/>
         </w:rPr>
       </w:pPr>
-      <w:r>
-        <w:rPr>
-          <w:rFonts w:ascii="Arial" w:hAnsi="Arial" w:cs="Arial"/>
-          <w:sz w:val="22"/>
-          <w:szCs w:val="22"/>
-        </w:rPr>
-        <w:t>The concentrations of these reactive radicals are the root cause of rapid ignition. Once highly reactive radical species rise sufficiently to catalyze significant fuel consumption, their rate of generation also rises rapidly, causing a runaway reaction.</w:t>
-      </w:r>
     </w:p>
     <w:p>
       <w:pPr>
@@ -3562,6 +5156,32 @@
           <w:szCs w:val="22"/>
         </w:rPr>
       </w:pPr>
+      <w:r>
+        <w:rPr>
+          <w:rFonts w:ascii="Arial" w:hAnsi="Arial" w:cs="Arial"/>
+          <w:sz w:val="22"/>
+          <w:szCs w:val="22"/>
+        </w:rPr>
+        <w:t xml:space="preserve">As for the shorter auto-ignition delay using pure oxygen as oxidizer, the removal of nitrogen, which is a nonreactive diluent, serves to selectively speed radical generation reactions, while the removal of nitrogen slows the rate of third-body termination reactions. </w:t>
+      </w:r>
+      <w:proofErr w:type="gramStart"/>
+      <w:r>
+        <w:rPr>
+          <w:rFonts w:ascii="Arial" w:hAnsi="Arial" w:cs="Arial"/>
+          <w:sz w:val="22"/>
+          <w:szCs w:val="22"/>
+        </w:rPr>
+        <w:t>This speeds</w:t>
+      </w:r>
+      <w:proofErr w:type="gramEnd"/>
+      <w:r>
+        <w:rPr>
+          <w:rFonts w:ascii="Arial" w:hAnsi="Arial" w:cs="Arial"/>
+          <w:sz w:val="22"/>
+          <w:szCs w:val="22"/>
+        </w:rPr>
+        <w:t xml:space="preserve"> the generation of oxyhydrogen radicals and the onset of combustion overall.</w:t>
+      </w:r>
     </w:p>
     <w:p>
       <w:pPr>
@@ -3575,6 +5195,16 @@
     </w:p>
     <w:p>
       <w:pPr>
+        <w:jc w:val="both"/>
+        <w:rPr>
+          <w:rFonts w:ascii="Arial" w:hAnsi="Arial" w:cs="Arial"/>
+          <w:sz w:val="22"/>
+          <w:szCs w:val="22"/>
+        </w:rPr>
+      </w:pPr>
+    </w:p>
+    <w:p>
+      <w:pPr>
         <w:rPr>
           <w:rFonts w:ascii="Arial" w:hAnsi="Arial" w:cs="Arial"/>
           <w:sz w:val="22"/>
@@ -3588,6 +5218,7 @@
           <w:sz w:val="22"/>
           <w:szCs w:val="22"/>
         </w:rPr>
+        <w:lastRenderedPageBreak/>
         <w:drawing>
           <wp:anchor distT="0" distB="0" distL="114300" distR="114300" simplePos="0" relativeHeight="251663360" behindDoc="0" locked="0" layoutInCell="1" allowOverlap="1" wp14:anchorId="6032993C" wp14:editId="3B21491E">
             <wp:simplePos x="0" y="0"/>
@@ -3612,7 +5243,7 @@
                     <pic:cNvPicPr/>
                   </pic:nvPicPr>
                   <pic:blipFill>
-                    <a:blip r:embed="rId14">
+                    <a:blip r:embed="rId16">
                       <a:extLst>
                         <a:ext uri="{28A0092B-C50C-407E-A947-70E740481C1C}">
                           <a14:useLocalDpi xmlns:a14="http://schemas.microsoft.com/office/drawing/2010/main" val="0"/>
@@ -3675,7 +5306,7 @@
                     <pic:cNvPicPr/>
                   </pic:nvPicPr>
                   <pic:blipFill>
-                    <a:blip r:embed="rId15">
+                    <a:blip r:embed="rId17">
                       <a:extLst>
                         <a:ext uri="{28A0092B-C50C-407E-A947-70E740481C1C}">
                           <a14:useLocalDpi xmlns:a14="http://schemas.microsoft.com/office/drawing/2010/main" val="0"/>
@@ -3975,7 +5606,6 @@
           <w:sz w:val="22"/>
           <w:szCs w:val="22"/>
         </w:rPr>
-        <w:lastRenderedPageBreak/>
         <w:drawing>
           <wp:anchor distT="0" distB="0" distL="114300" distR="114300" simplePos="0" relativeHeight="251664384" behindDoc="0" locked="0" layoutInCell="1" allowOverlap="1" wp14:anchorId="3401D91D" wp14:editId="2D86E3C8">
             <wp:simplePos x="0" y="0"/>
@@ -4000,7 +5630,7 @@
                     <pic:cNvPicPr/>
                   </pic:nvPicPr>
                   <pic:blipFill>
-                    <a:blip r:embed="rId16">
+                    <a:blip r:embed="rId18">
                       <a:extLst>
                         <a:ext uri="{28A0092B-C50C-407E-A947-70E740481C1C}">
                           <a14:useLocalDpi xmlns:a14="http://schemas.microsoft.com/office/drawing/2010/main" val="0"/>
@@ -4063,7 +5693,7 @@
                     <pic:cNvPicPr/>
                   </pic:nvPicPr>
                   <pic:blipFill>
-                    <a:blip r:embed="rId17">
+                    <a:blip r:embed="rId19">
                       <a:extLst>
                         <a:ext uri="{28A0092B-C50C-407E-A947-70E740481C1C}">
                           <a14:useLocalDpi xmlns:a14="http://schemas.microsoft.com/office/drawing/2010/main" val="0"/>
@@ -4369,7 +5999,7 @@
                     <pic:cNvPicPr/>
                   </pic:nvPicPr>
                   <pic:blipFill>
-                    <a:blip r:embed="rId18">
+                    <a:blip r:embed="rId20">
                       <a:extLst>
                         <a:ext uri="{28A0092B-C50C-407E-A947-70E740481C1C}">
                           <a14:useLocalDpi xmlns:a14="http://schemas.microsoft.com/office/drawing/2010/main" val="0"/>
@@ -4621,284 +6251,284 @@
           <w:sz w:val="22"/>
           <w:szCs w:val="22"/>
         </w:rPr>
+        <w:t>where it is apparent</w:t>
+      </w:r>
+      <w:r>
+        <w:rPr>
+          <w:rFonts w:ascii="Arial" w:hAnsi="Arial" w:cs="Arial"/>
+          <w:sz w:val="22"/>
+          <w:szCs w:val="22"/>
+        </w:rPr>
+        <w:t xml:space="preserve"> pressure is positively dependent on temperature (T) but also the number of molecules (n). So, while temperature peaks at a much lower </w:t>
+      </w:r>
+      <w:r>
+        <w:rPr>
+          <w:rFonts w:ascii="Arial" w:hAnsi="Arial" w:cs="Arial"/>
+          <w:sz w:val="22"/>
+          <w:szCs w:val="22"/>
+        </w:rPr>
+        <w:t>ɸ</w:t>
+      </w:r>
+      <w:r>
+        <w:rPr>
+          <w:rFonts w:ascii="Arial" w:hAnsi="Arial" w:cs="Arial"/>
+          <w:sz w:val="22"/>
+          <w:szCs w:val="22"/>
+        </w:rPr>
+        <w:t xml:space="preserve"> value, the number of molecules in the mixture continues to increase for higher values of </w:t>
+      </w:r>
+      <w:r>
+        <w:rPr>
+          <w:rFonts w:ascii="Arial" w:hAnsi="Arial" w:cs="Arial"/>
+          <w:sz w:val="22"/>
+          <w:szCs w:val="22"/>
+        </w:rPr>
+        <w:t>ɸ</w:t>
+      </w:r>
+      <w:r>
+        <w:rPr>
+          <w:rFonts w:ascii="Arial" w:hAnsi="Arial" w:cs="Arial"/>
+          <w:sz w:val="22"/>
+          <w:szCs w:val="22"/>
+        </w:rPr>
+        <w:t xml:space="preserve"> due to decomposition of hydrocarbon molecules</w:t>
+      </w:r>
+      <w:r>
+        <w:rPr>
+          <w:rFonts w:ascii="Arial" w:hAnsi="Arial" w:cs="Arial"/>
+          <w:sz w:val="22"/>
+          <w:szCs w:val="22"/>
+        </w:rPr>
+        <w:t>. This results in a pressure maximum at a slightly more fuel-rich ratio.</w:t>
+      </w:r>
+      <w:r>
+        <w:rPr>
+          <w:rFonts w:ascii="Arial" w:hAnsi="Arial" w:cs="Arial"/>
+          <w:sz w:val="22"/>
+          <w:szCs w:val="22"/>
+        </w:rPr>
+        <w:t xml:space="preserve"> Also relevant is the decreased specific heat of the mixture as the relative amount of diluting N</w:t>
+      </w:r>
+      <w:r>
+        <w:rPr>
+          <w:rFonts w:ascii="Arial" w:hAnsi="Arial" w:cs="Arial"/>
+          <w:sz w:val="22"/>
+          <w:szCs w:val="22"/>
+          <w:vertAlign w:val="subscript"/>
+        </w:rPr>
+        <w:t>2</w:t>
+      </w:r>
+      <w:r>
+        <w:rPr>
+          <w:rFonts w:ascii="Arial" w:hAnsi="Arial" w:cs="Arial"/>
+          <w:sz w:val="22"/>
+          <w:szCs w:val="22"/>
+        </w:rPr>
+        <w:t xml:space="preserve"> decreases.</w:t>
+      </w:r>
+    </w:p>
+    <w:p>
+      <w:pPr>
+        <w:rPr>
+          <w:rFonts w:ascii="Arial" w:hAnsi="Arial" w:cs="Arial"/>
+          <w:sz w:val="22"/>
+          <w:szCs w:val="22"/>
+        </w:rPr>
+      </w:pPr>
+    </w:p>
+    <w:p>
+      <w:pPr>
+        <w:rPr>
+          <w:rFonts w:ascii="Arial" w:hAnsi="Arial" w:cs="Arial"/>
+          <w:sz w:val="22"/>
+          <w:szCs w:val="22"/>
+        </w:rPr>
+      </w:pPr>
+      <w:r>
+        <w:rPr>
+          <w:rFonts w:ascii="Arial" w:hAnsi="Arial" w:cs="Arial"/>
+          <w:sz w:val="22"/>
+          <w:szCs w:val="22"/>
+        </w:rPr>
+        <w:t>Temperature and pressure can also affect the composition results of equilibrium models. To illustrate these effects, the following models were equilibrated using ranges of temperatures and pressures that span the absolute extremes of temperature and pressure found on Earth and their major species (</w:t>
+      </w:r>
+      <w:r>
+        <w:rPr>
+          <w:rFonts w:ascii="Arial" w:hAnsi="Arial" w:cs="Arial"/>
+          <w:sz w:val="22"/>
+          <w:szCs w:val="22"/>
+        </w:rPr>
+        <w:t>H</w:t>
+      </w:r>
+      <w:r>
+        <w:rPr>
+          <w:rFonts w:ascii="Arial" w:hAnsi="Arial" w:cs="Arial"/>
+          <w:sz w:val="22"/>
+          <w:szCs w:val="22"/>
+          <w:vertAlign w:val="subscript"/>
+        </w:rPr>
+        <w:t>2</w:t>
+      </w:r>
+      <w:r>
+        <w:rPr>
+          <w:rFonts w:ascii="Arial" w:hAnsi="Arial" w:cs="Arial"/>
+          <w:sz w:val="22"/>
+          <w:szCs w:val="22"/>
+        </w:rPr>
+        <w:t>O, H</w:t>
+      </w:r>
+      <w:r>
+        <w:rPr>
+          <w:rFonts w:ascii="Arial" w:hAnsi="Arial" w:cs="Arial"/>
+          <w:sz w:val="22"/>
+          <w:szCs w:val="22"/>
+          <w:vertAlign w:val="subscript"/>
+        </w:rPr>
+        <w:t>2</w:t>
+      </w:r>
+      <w:r>
+        <w:rPr>
+          <w:rFonts w:ascii="Arial" w:hAnsi="Arial" w:cs="Arial"/>
+          <w:sz w:val="22"/>
+          <w:szCs w:val="22"/>
+        </w:rPr>
+        <w:t>, O</w:t>
+      </w:r>
+      <w:r>
+        <w:rPr>
+          <w:rFonts w:ascii="Arial" w:hAnsi="Arial" w:cs="Arial"/>
+          <w:sz w:val="22"/>
+          <w:szCs w:val="22"/>
+          <w:vertAlign w:val="subscript"/>
+        </w:rPr>
+        <w:t>2</w:t>
+      </w:r>
+      <w:r>
+        <w:rPr>
+          <w:rFonts w:ascii="Arial" w:hAnsi="Arial" w:cs="Arial"/>
+          <w:sz w:val="22"/>
+          <w:szCs w:val="22"/>
+        </w:rPr>
+        <w:t>, CO, CO</w:t>
+      </w:r>
+      <w:r>
+        <w:rPr>
+          <w:rFonts w:ascii="Arial" w:hAnsi="Arial" w:cs="Arial"/>
+          <w:sz w:val="22"/>
+          <w:szCs w:val="22"/>
+          <w:vertAlign w:val="subscript"/>
+        </w:rPr>
+        <w:t>2</w:t>
+      </w:r>
+      <w:r>
+        <w:rPr>
+          <w:rFonts w:ascii="Arial" w:hAnsi="Arial" w:cs="Arial"/>
+          <w:sz w:val="22"/>
+          <w:szCs w:val="22"/>
+        </w:rPr>
+        <w:t>)</w:t>
+      </w:r>
+      <w:r>
+        <w:rPr>
+          <w:rFonts w:ascii="Arial" w:hAnsi="Arial" w:cs="Arial"/>
+          <w:sz w:val="22"/>
+          <w:szCs w:val="22"/>
+        </w:rPr>
+        <w:t xml:space="preserve"> were plotted</w:t>
+      </w:r>
+      <w:r>
+        <w:rPr>
+          <w:rFonts w:ascii="Arial" w:hAnsi="Arial" w:cs="Arial"/>
+          <w:sz w:val="22"/>
+          <w:szCs w:val="22"/>
+        </w:rPr>
+        <w:t xml:space="preserve">. Even if the outer edges of these ranges are far outside the conditions that will ever be encountered, these ranges illustrate the trends in equilibrium concentrations caused by temperature and pressure. Temperature was varied between 184 K (Antarctic low) and 330 K (Death Valley high). Pressure was varied between 33.7 kPa (Mount Everest low) and 108.5 kPa (Siberian high). </w:t>
+      </w:r>
+    </w:p>
+    <w:p>
+      <w:pPr>
+        <w:rPr>
+          <w:rFonts w:ascii="Arial" w:hAnsi="Arial" w:cs="Arial"/>
+          <w:sz w:val="22"/>
+          <w:szCs w:val="22"/>
+        </w:rPr>
+      </w:pPr>
+    </w:p>
+    <w:p>
+      <w:pPr>
+        <w:rPr>
+          <w:rFonts w:ascii="Arial" w:hAnsi="Arial" w:cs="Arial"/>
+          <w:sz w:val="22"/>
+          <w:szCs w:val="22"/>
+        </w:rPr>
+      </w:pPr>
+      <w:r>
+        <w:rPr>
+          <w:rFonts w:ascii="Arial" w:hAnsi="Arial" w:cs="Arial"/>
+          <w:sz w:val="22"/>
+          <w:szCs w:val="22"/>
+        </w:rPr>
+        <w:t xml:space="preserve">Since there are many </w:t>
+      </w:r>
+      <w:r>
+        <w:rPr>
+          <w:rFonts w:ascii="Arial" w:hAnsi="Arial" w:cs="Arial"/>
+          <w:sz w:val="22"/>
+          <w:szCs w:val="22"/>
+        </w:rPr>
+        <w:t>possible variations of these parameters, only some will be included here for illustrative purposes, with the rest shown in the appendix section of this report.</w:t>
+      </w:r>
+    </w:p>
+    <w:p>
+      <w:pPr>
+        <w:rPr>
+          <w:rFonts w:ascii="Arial" w:hAnsi="Arial" w:cs="Arial"/>
+          <w:sz w:val="22"/>
+          <w:szCs w:val="22"/>
+        </w:rPr>
+      </w:pPr>
+    </w:p>
+    <w:p>
+      <w:pPr>
+        <w:rPr>
+          <w:rFonts w:ascii="Arial" w:hAnsi="Arial" w:cs="Arial"/>
+          <w:sz w:val="22"/>
+          <w:szCs w:val="22"/>
+        </w:rPr>
+      </w:pPr>
+      <w:r>
+        <w:rPr>
+          <w:rFonts w:ascii="Arial" w:hAnsi="Arial" w:cs="Arial"/>
+          <w:sz w:val="22"/>
+          <w:szCs w:val="22"/>
+        </w:rPr>
+        <w:t xml:space="preserve">First, the most striking result is how the equilibrium species concentrations are largely invariant to both temperature and pressure changes, never shifting more than </w:t>
+      </w:r>
+      <w:r>
+        <w:rPr>
+          <w:rFonts w:ascii="Arial" w:hAnsi="Arial" w:cs="Arial"/>
+          <w:sz w:val="22"/>
+          <w:szCs w:val="22"/>
+        </w:rPr>
+        <w:t>0.2% for any species in the mixture:</w:t>
+      </w:r>
+    </w:p>
+    <w:p>
+      <w:pPr>
+        <w:rPr>
+          <w:rFonts w:ascii="Arial" w:hAnsi="Arial" w:cs="Arial"/>
+          <w:sz w:val="22"/>
+          <w:szCs w:val="22"/>
+        </w:rPr>
+      </w:pPr>
+      <w:r>
+        <w:rPr>
+          <w:rFonts w:ascii="Arial" w:hAnsi="Arial" w:cs="Arial"/>
+          <w:noProof/>
+          <w:sz w:val="22"/>
+          <w:szCs w:val="22"/>
+        </w:rPr>
         <w:lastRenderedPageBreak/>
-        <w:t>where it is apparent</w:t>
-      </w:r>
-      <w:r>
-        <w:rPr>
-          <w:rFonts w:ascii="Arial" w:hAnsi="Arial" w:cs="Arial"/>
-          <w:sz w:val="22"/>
-          <w:szCs w:val="22"/>
-        </w:rPr>
-        <w:t xml:space="preserve"> pressure is positively dependent on temperature (T) but also the number of molecules (n). So, while temperature peaks at a much lower </w:t>
-      </w:r>
-      <w:r>
-        <w:rPr>
-          <w:rFonts w:ascii="Arial" w:hAnsi="Arial" w:cs="Arial"/>
-          <w:sz w:val="22"/>
-          <w:szCs w:val="22"/>
-        </w:rPr>
-        <w:t>ɸ</w:t>
-      </w:r>
-      <w:r>
-        <w:rPr>
-          <w:rFonts w:ascii="Arial" w:hAnsi="Arial" w:cs="Arial"/>
-          <w:sz w:val="22"/>
-          <w:szCs w:val="22"/>
-        </w:rPr>
-        <w:t xml:space="preserve"> value, the number of molecules in the mixture continues to increase for higher values of </w:t>
-      </w:r>
-      <w:r>
-        <w:rPr>
-          <w:rFonts w:ascii="Arial" w:hAnsi="Arial" w:cs="Arial"/>
-          <w:sz w:val="22"/>
-          <w:szCs w:val="22"/>
-        </w:rPr>
-        <w:t>ɸ</w:t>
-      </w:r>
-      <w:r>
-        <w:rPr>
-          <w:rFonts w:ascii="Arial" w:hAnsi="Arial" w:cs="Arial"/>
-          <w:sz w:val="22"/>
-          <w:szCs w:val="22"/>
-        </w:rPr>
-        <w:t xml:space="preserve"> due to decomposition of hydrocarbon molecules</w:t>
-      </w:r>
-      <w:r>
-        <w:rPr>
-          <w:rFonts w:ascii="Arial" w:hAnsi="Arial" w:cs="Arial"/>
-          <w:sz w:val="22"/>
-          <w:szCs w:val="22"/>
-        </w:rPr>
-        <w:t>. This results in a pressure maximum at a slightly more fuel-rich ratio.</w:t>
-      </w:r>
-      <w:r>
-        <w:rPr>
-          <w:rFonts w:ascii="Arial" w:hAnsi="Arial" w:cs="Arial"/>
-          <w:sz w:val="22"/>
-          <w:szCs w:val="22"/>
-        </w:rPr>
-        <w:t xml:space="preserve"> Also relevant is the decreased specific heat of the mixture as the relative amount of diluting N</w:t>
-      </w:r>
-      <w:r>
-        <w:rPr>
-          <w:rFonts w:ascii="Arial" w:hAnsi="Arial" w:cs="Arial"/>
-          <w:sz w:val="22"/>
-          <w:szCs w:val="22"/>
-          <w:vertAlign w:val="subscript"/>
-        </w:rPr>
-        <w:t>2</w:t>
-      </w:r>
-      <w:r>
-        <w:rPr>
-          <w:rFonts w:ascii="Arial" w:hAnsi="Arial" w:cs="Arial"/>
-          <w:sz w:val="22"/>
-          <w:szCs w:val="22"/>
-        </w:rPr>
-        <w:t xml:space="preserve"> decreases.</w:t>
-      </w:r>
-    </w:p>
-    <w:p>
-      <w:pPr>
-        <w:rPr>
-          <w:rFonts w:ascii="Arial" w:hAnsi="Arial" w:cs="Arial"/>
-          <w:sz w:val="22"/>
-          <w:szCs w:val="22"/>
-        </w:rPr>
-      </w:pPr>
-    </w:p>
-    <w:p>
-      <w:pPr>
-        <w:rPr>
-          <w:rFonts w:ascii="Arial" w:hAnsi="Arial" w:cs="Arial"/>
-          <w:sz w:val="22"/>
-          <w:szCs w:val="22"/>
-        </w:rPr>
-      </w:pPr>
-      <w:r>
-        <w:rPr>
-          <w:rFonts w:ascii="Arial" w:hAnsi="Arial" w:cs="Arial"/>
-          <w:sz w:val="22"/>
-          <w:szCs w:val="22"/>
-        </w:rPr>
-        <w:t>Temperature and pressure can also affect the composition results of equilibrium models. To illustrate these effects, the following models were equilibrated using ranges of temperatures and pressures that span the absolute extremes of temperature and pressure found on Earth and their major species (</w:t>
-      </w:r>
-      <w:r>
-        <w:rPr>
-          <w:rFonts w:ascii="Arial" w:hAnsi="Arial" w:cs="Arial"/>
-          <w:sz w:val="22"/>
-          <w:szCs w:val="22"/>
-        </w:rPr>
-        <w:t>H</w:t>
-      </w:r>
-      <w:r>
-        <w:rPr>
-          <w:rFonts w:ascii="Arial" w:hAnsi="Arial" w:cs="Arial"/>
-          <w:sz w:val="22"/>
-          <w:szCs w:val="22"/>
-          <w:vertAlign w:val="subscript"/>
-        </w:rPr>
-        <w:t>2</w:t>
-      </w:r>
-      <w:r>
-        <w:rPr>
-          <w:rFonts w:ascii="Arial" w:hAnsi="Arial" w:cs="Arial"/>
-          <w:sz w:val="22"/>
-          <w:szCs w:val="22"/>
-        </w:rPr>
-        <w:t>O, H</w:t>
-      </w:r>
-      <w:r>
-        <w:rPr>
-          <w:rFonts w:ascii="Arial" w:hAnsi="Arial" w:cs="Arial"/>
-          <w:sz w:val="22"/>
-          <w:szCs w:val="22"/>
-          <w:vertAlign w:val="subscript"/>
-        </w:rPr>
-        <w:t>2</w:t>
-      </w:r>
-      <w:r>
-        <w:rPr>
-          <w:rFonts w:ascii="Arial" w:hAnsi="Arial" w:cs="Arial"/>
-          <w:sz w:val="22"/>
-          <w:szCs w:val="22"/>
-        </w:rPr>
-        <w:t>, O</w:t>
-      </w:r>
-      <w:r>
-        <w:rPr>
-          <w:rFonts w:ascii="Arial" w:hAnsi="Arial" w:cs="Arial"/>
-          <w:sz w:val="22"/>
-          <w:szCs w:val="22"/>
-          <w:vertAlign w:val="subscript"/>
-        </w:rPr>
-        <w:t>2</w:t>
-      </w:r>
-      <w:r>
-        <w:rPr>
-          <w:rFonts w:ascii="Arial" w:hAnsi="Arial" w:cs="Arial"/>
-          <w:sz w:val="22"/>
-          <w:szCs w:val="22"/>
-        </w:rPr>
-        <w:t>, CO, CO</w:t>
-      </w:r>
-      <w:r>
-        <w:rPr>
-          <w:rFonts w:ascii="Arial" w:hAnsi="Arial" w:cs="Arial"/>
-          <w:sz w:val="22"/>
-          <w:szCs w:val="22"/>
-          <w:vertAlign w:val="subscript"/>
-        </w:rPr>
-        <w:t>2</w:t>
-      </w:r>
-      <w:r>
-        <w:rPr>
-          <w:rFonts w:ascii="Arial" w:hAnsi="Arial" w:cs="Arial"/>
-          <w:sz w:val="22"/>
-          <w:szCs w:val="22"/>
-        </w:rPr>
-        <w:t>)</w:t>
-      </w:r>
-      <w:r>
-        <w:rPr>
-          <w:rFonts w:ascii="Arial" w:hAnsi="Arial" w:cs="Arial"/>
-          <w:sz w:val="22"/>
-          <w:szCs w:val="22"/>
-        </w:rPr>
-        <w:t xml:space="preserve"> were plotted</w:t>
-      </w:r>
-      <w:r>
-        <w:rPr>
-          <w:rFonts w:ascii="Arial" w:hAnsi="Arial" w:cs="Arial"/>
-          <w:sz w:val="22"/>
-          <w:szCs w:val="22"/>
-        </w:rPr>
-        <w:t xml:space="preserve">. Even if the outer edges of these ranges are far outside the conditions that will ever be encountered, these ranges illustrate the trends in equilibrium concentrations caused by temperature and pressure. Temperature was varied between 184 K (Antarctic low) and 330 K (Death Valley high). Pressure was varied between 33.7 kPa (Mount Everest low) and 108.5 kPa (Siberian high). </w:t>
-      </w:r>
-    </w:p>
-    <w:p>
-      <w:pPr>
-        <w:rPr>
-          <w:rFonts w:ascii="Arial" w:hAnsi="Arial" w:cs="Arial"/>
-          <w:sz w:val="22"/>
-          <w:szCs w:val="22"/>
-        </w:rPr>
-      </w:pPr>
-    </w:p>
-    <w:p>
-      <w:pPr>
-        <w:rPr>
-          <w:rFonts w:ascii="Arial" w:hAnsi="Arial" w:cs="Arial"/>
-          <w:sz w:val="22"/>
-          <w:szCs w:val="22"/>
-        </w:rPr>
-      </w:pPr>
-      <w:r>
-        <w:rPr>
-          <w:rFonts w:ascii="Arial" w:hAnsi="Arial" w:cs="Arial"/>
-          <w:sz w:val="22"/>
-          <w:szCs w:val="22"/>
-        </w:rPr>
-        <w:t xml:space="preserve">Since there are many </w:t>
-      </w:r>
-      <w:r>
-        <w:rPr>
-          <w:rFonts w:ascii="Arial" w:hAnsi="Arial" w:cs="Arial"/>
-          <w:sz w:val="22"/>
-          <w:szCs w:val="22"/>
-        </w:rPr>
-        <w:t>possible variations of these parameters, only some will be included here for illustrative purposes, with the rest shown in the appendix section of this report.</w:t>
-      </w:r>
-    </w:p>
-    <w:p>
-      <w:pPr>
-        <w:rPr>
-          <w:rFonts w:ascii="Arial" w:hAnsi="Arial" w:cs="Arial"/>
-          <w:sz w:val="22"/>
-          <w:szCs w:val="22"/>
-        </w:rPr>
-      </w:pPr>
-    </w:p>
-    <w:p>
-      <w:pPr>
-        <w:rPr>
-          <w:rFonts w:ascii="Arial" w:hAnsi="Arial" w:cs="Arial"/>
-          <w:sz w:val="22"/>
-          <w:szCs w:val="22"/>
-        </w:rPr>
-      </w:pPr>
-      <w:r>
-        <w:rPr>
-          <w:rFonts w:ascii="Arial" w:hAnsi="Arial" w:cs="Arial"/>
-          <w:sz w:val="22"/>
-          <w:szCs w:val="22"/>
-        </w:rPr>
-        <w:t xml:space="preserve">First, the most striking result is how the equilibrium species concentrations are largely invariant to both temperature and pressure changes, never shifting more than </w:t>
-      </w:r>
-      <w:r>
-        <w:rPr>
-          <w:rFonts w:ascii="Arial" w:hAnsi="Arial" w:cs="Arial"/>
-          <w:sz w:val="22"/>
-          <w:szCs w:val="22"/>
-        </w:rPr>
-        <w:t>0.2% for any species in the mixture:</w:t>
-      </w:r>
-    </w:p>
-    <w:p>
-      <w:pPr>
-        <w:rPr>
-          <w:rFonts w:ascii="Arial" w:hAnsi="Arial" w:cs="Arial"/>
-          <w:sz w:val="22"/>
-          <w:szCs w:val="22"/>
-        </w:rPr>
-      </w:pPr>
-      <w:r>
-        <w:rPr>
-          <w:rFonts w:ascii="Arial" w:hAnsi="Arial" w:cs="Arial"/>
-          <w:noProof/>
-          <w:sz w:val="22"/>
-          <w:szCs w:val="22"/>
-        </w:rPr>
         <w:drawing>
           <wp:anchor distT="0" distB="0" distL="114300" distR="114300" simplePos="0" relativeHeight="251659264" behindDoc="0" locked="0" layoutInCell="1" allowOverlap="1" wp14:anchorId="54FADA58" wp14:editId="575E7054">
             <wp:simplePos x="0" y="0"/>
@@ -4923,7 +6553,7 @@
                     <pic:cNvPicPr/>
                   </pic:nvPicPr>
                   <pic:blipFill>
-                    <a:blip r:embed="rId19">
+                    <a:blip r:embed="rId21">
                       <a:extLst>
                         <a:ext uri="{28A0092B-C50C-407E-A947-70E740481C1C}">
                           <a14:useLocalDpi xmlns:a14="http://schemas.microsoft.com/office/drawing/2010/main" val="0"/>
@@ -4986,7 +6616,7 @@
                     <pic:cNvPicPr/>
                   </pic:nvPicPr>
                   <pic:blipFill>
-                    <a:blip r:embed="rId20">
+                    <a:blip r:embed="rId22">
                       <a:extLst>
                         <a:ext uri="{28A0092B-C50C-407E-A947-70E740481C1C}">
                           <a14:useLocalDpi xmlns:a14="http://schemas.microsoft.com/office/drawing/2010/main" val="0"/>
@@ -5222,7 +6852,6 @@
           <w:sz w:val="22"/>
           <w:szCs w:val="22"/>
         </w:rPr>
-        <w:lastRenderedPageBreak/>
         <w:drawing>
           <wp:anchor distT="0" distB="0" distL="114300" distR="114300" simplePos="0" relativeHeight="251660288" behindDoc="0" locked="0" layoutInCell="1" allowOverlap="1" wp14:anchorId="58C75EF7" wp14:editId="1DD9C0CA">
             <wp:simplePos x="0" y="0"/>
@@ -5247,7 +6876,7 @@
                     <pic:cNvPicPr/>
                   </pic:nvPicPr>
                   <pic:blipFill>
-                    <a:blip r:embed="rId21">
+                    <a:blip r:embed="rId23">
                       <a:extLst>
                         <a:ext uri="{28A0092B-C50C-407E-A947-70E740481C1C}">
                           <a14:useLocalDpi xmlns:a14="http://schemas.microsoft.com/office/drawing/2010/main" val="0"/>
@@ -5310,7 +6939,7 @@
                     <pic:cNvPicPr/>
                   </pic:nvPicPr>
                   <pic:blipFill>
-                    <a:blip r:embed="rId22">
+                    <a:blip r:embed="rId24">
                       <a:extLst>
                         <a:ext uri="{28A0092B-C50C-407E-A947-70E740481C1C}">
                           <a14:useLocalDpi xmlns:a14="http://schemas.microsoft.com/office/drawing/2010/main" val="0"/>
@@ -5786,7 +7415,7 @@
                     <pic:cNvPicPr/>
                   </pic:nvPicPr>
                   <pic:blipFill>
-                    <a:blip r:embed="rId23">
+                    <a:blip r:embed="rId25">
                       <a:extLst>
                         <a:ext uri="{28A0092B-C50C-407E-A947-70E740481C1C}">
                           <a14:useLocalDpi xmlns:a14="http://schemas.microsoft.com/office/drawing/2010/main" val="0"/>
@@ -5849,7 +7478,7 @@
                     <pic:cNvPicPr/>
                   </pic:nvPicPr>
                   <pic:blipFill>
-                    <a:blip r:embed="rId24">
+                    <a:blip r:embed="rId26">
                       <a:extLst>
                         <a:ext uri="{28A0092B-C50C-407E-A947-70E740481C1C}">
                           <a14:useLocalDpi xmlns:a14="http://schemas.microsoft.com/office/drawing/2010/main" val="0"/>
@@ -5912,7 +7541,7 @@
                     <pic:cNvPicPr/>
                   </pic:nvPicPr>
                   <pic:blipFill>
-                    <a:blip r:embed="rId25">
+                    <a:blip r:embed="rId27">
                       <a:extLst>
                         <a:ext uri="{28A0092B-C50C-407E-A947-70E740481C1C}">
                           <a14:useLocalDpi xmlns:a14="http://schemas.microsoft.com/office/drawing/2010/main" val="0"/>
@@ -6557,7 +8186,7 @@
                     <pic:cNvPicPr/>
                   </pic:nvPicPr>
                   <pic:blipFill>
-                    <a:blip r:embed="rId26">
+                    <a:blip r:embed="rId28">
                       <a:extLst>
                         <a:ext uri="{28A0092B-C50C-407E-A947-70E740481C1C}">
                           <a14:useLocalDpi xmlns:a14="http://schemas.microsoft.com/office/drawing/2010/main" val="0"/>
@@ -6620,7 +8249,7 @@
                     <pic:cNvPicPr/>
                   </pic:nvPicPr>
                   <pic:blipFill>
-                    <a:blip r:embed="rId27">
+                    <a:blip r:embed="rId29">
                       <a:extLst>
                         <a:ext uri="{28A0092B-C50C-407E-A947-70E740481C1C}">
                           <a14:useLocalDpi xmlns:a14="http://schemas.microsoft.com/office/drawing/2010/main" val="0"/>
@@ -7101,7 +8730,7 @@
         </w:rPr>
         <w:t xml:space="preserve"> </w:t>
       </w:r>
-      <w:hyperlink r:id="rId28" w:history="1">
+      <w:hyperlink r:id="rId30" w:history="1">
         <w:r>
           <w:rPr>
             <w:rStyle w:val="Hyperlink"/>
@@ -7148,7 +8777,7 @@
         </w:rPr>
         <w:t xml:space="preserve"> </w:t>
       </w:r>
-      <w:hyperlink r:id="rId29" w:history="1">
+      <w:hyperlink r:id="rId31" w:history="1">
         <w:r>
           <w:rPr>
             <w:rStyle w:val="Hyperlink"/>

</xml_diff>

<commit_message>
fixed CSTR code bug
</commit_message>
<xml_diff>
--- a/WriteUp/Combustion ME 5446 Project 2.docx
+++ b/WriteUp/Combustion ME 5446 Project 2.docx
@@ -151,25 +151,7 @@
           <w:sz w:val="22"/>
           <w:szCs w:val="22"/>
         </w:rPr>
-        <w:t>Combustion reactor modelling is an important area of study in combustion science. Further, the development of these models has obvious implications for electrical grids, manufacturing infrastructure, and transportation methods around the world. The ability to effectively model the development of combustion reactions in different conditions and from different fuel mixtures is essential for the study of efficient and clean energy generation, as well as safe handling and storage of combustive mixtures (</w:t>
-      </w:r>
-      <w:proofErr w:type="gramStart"/>
-      <w:r>
-        <w:rPr>
-          <w:rFonts w:ascii="Arial" w:hAnsi="Arial" w:cs="Arial"/>
-          <w:sz w:val="22"/>
-          <w:szCs w:val="22"/>
-        </w:rPr>
-        <w:t>i.e.</w:t>
-      </w:r>
-      <w:proofErr w:type="gramEnd"/>
-      <w:r>
-        <w:rPr>
-          <w:rFonts w:ascii="Arial" w:hAnsi="Arial" w:cs="Arial"/>
-          <w:sz w:val="22"/>
-          <w:szCs w:val="22"/>
-        </w:rPr>
-        <w:t xml:space="preserve"> “accidental” combustion reactors). This report centers on some basic applications of different combustion reactor models using the reactor modelling software Cantera. </w:t>
+        <w:t xml:space="preserve">Combustion reactor modelling is an important area of study in combustion science. Further, the development of these models has obvious implications for electrical grids, manufacturing infrastructure, and transportation methods around the world. The ability to effectively model the development of combustion reactions in different conditions and from different fuel mixtures is essential for the study of efficient and clean energy generation, as well as safe handling and storage of combustive mixtures (i.e. “accidental” combustion reactors). This report centers on some basic applications of different combustion reactor models using the reactor modelling software Cantera. </w:t>
       </w:r>
     </w:p>
     <w:p>
@@ -1310,25 +1292,7 @@
           <w:sz w:val="22"/>
           <w:szCs w:val="22"/>
         </w:rPr>
-        <w:t xml:space="preserve">To determine the solution of these sets of coupled nonlinear equations, Cantera uses a modified damped Newton-Raphson solution method with </w:t>
-      </w:r>
-      <w:proofErr w:type="gramStart"/>
-      <w:r>
-        <w:rPr>
-          <w:rFonts w:ascii="Arial" w:hAnsi="Arial" w:cs="Arial"/>
-          <w:sz w:val="22"/>
-          <w:szCs w:val="22"/>
-        </w:rPr>
-        <w:t>numerically-determined</w:t>
-      </w:r>
-      <w:proofErr w:type="gramEnd"/>
-      <w:r>
-        <w:rPr>
-          <w:rFonts w:ascii="Arial" w:hAnsi="Arial" w:cs="Arial"/>
-          <w:sz w:val="22"/>
-          <w:szCs w:val="22"/>
-        </w:rPr>
-        <w:t xml:space="preserve"> derivatives. Cantera provides tools to convert experimental mechanism and thermodynamic files of many formats to a Cantera-compatible file format. In this report, PFR modelling utilized the most recent </w:t>
+        <w:t xml:space="preserve">To determine the solution of these sets of coupled nonlinear equations, Cantera uses a modified damped Newton-Raphson solution method with numerically-determined derivatives. Cantera provides tools to convert experimental mechanism and thermodynamic files of many formats to a Cantera-compatible file format. In this report, PFR modelling utilized the most recent </w:t>
       </w:r>
       <w:hyperlink r:id="rId5" w:history="1">
         <w:r>
@@ -2537,25 +2501,7 @@
           <w:sz w:val="22"/>
           <w:szCs w:val="22"/>
         </w:rPr>
-        <w:t xml:space="preserve">Pressure </w:t>
-      </w:r>
-      <w:proofErr w:type="gramStart"/>
-      <w:r>
-        <w:rPr>
-          <w:rFonts w:ascii="Arial" w:hAnsi="Arial" w:cs="Arial"/>
-          <w:sz w:val="22"/>
-          <w:szCs w:val="22"/>
-        </w:rPr>
-        <w:t>increase</w:t>
-      </w:r>
-      <w:proofErr w:type="gramEnd"/>
-      <w:r>
-        <w:rPr>
-          <w:rFonts w:ascii="Arial" w:hAnsi="Arial" w:cs="Arial"/>
-          <w:sz w:val="22"/>
-          <w:szCs w:val="22"/>
-        </w:rPr>
-        <w:t xml:space="preserve"> from 1 atm to 10 atm decreases auto-ignition delay by nearly an order of magnitude for equivalent </w:t>
+        <w:t xml:space="preserve">Pressure increase from 1 atm to 10 atm decreases auto-ignition delay by nearly an order of magnitude for equivalent </w:t>
       </w:r>
       <w:r>
         <w:rPr>
@@ -3704,25 +3650,7 @@
           <w:sz w:val="22"/>
           <w:szCs w:val="22"/>
         </w:rPr>
-        <w:t>The constant accumulation of oxyhydrogen radicals and the relationship between these radicals and the initiation of rapid combustion reaction (</w:t>
-      </w:r>
-      <w:proofErr w:type="gramStart"/>
-      <w:r>
-        <w:rPr>
-          <w:rFonts w:ascii="Arial" w:hAnsi="Arial" w:cs="Arial"/>
-          <w:sz w:val="22"/>
-          <w:szCs w:val="22"/>
-        </w:rPr>
-        <w:t>i.e.</w:t>
-      </w:r>
-      <w:proofErr w:type="gramEnd"/>
-      <w:r>
-        <w:rPr>
-          <w:rFonts w:ascii="Arial" w:hAnsi="Arial" w:cs="Arial"/>
-          <w:sz w:val="22"/>
-          <w:szCs w:val="22"/>
-        </w:rPr>
-        <w:t xml:space="preserve"> ignition) is much more evident when displayed on a logarithmic scale. Since radicals are generated and terminated via an equilibrium reaction, the composition of the reaction mixture with respect to radical species displays a hysteresis, which is nonetheless monotonically increasing for the entirety of the residence time within the PFR. Oxyhydrogen species</w:t>
+        <w:t>The constant accumulation of oxyhydrogen radicals and the relationship between these radicals and the initiation of rapid combustion reaction (i.e. ignition) is much more evident when displayed on a logarithmic scale. Since radicals are generated and terminated via an equilibrium reaction, the composition of the reaction mixture with respect to radical species displays a hysteresis, which is nonetheless monotonically increasing for the entirety of the residence time within the PFR. Oxyhydrogen species</w:t>
       </w:r>
       <w:r>
         <w:rPr>
@@ -3738,25 +3666,7 @@
           <w:sz w:val="22"/>
           <w:szCs w:val="22"/>
         </w:rPr>
-        <w:t xml:space="preserve"> rapidly rise to </w:t>
-      </w:r>
-      <w:proofErr w:type="spellStart"/>
-      <w:r>
-        <w:rPr>
-          <w:rFonts w:ascii="Arial" w:hAnsi="Arial" w:cs="Arial"/>
-          <w:sz w:val="22"/>
-          <w:szCs w:val="22"/>
-        </w:rPr>
-        <w:t>quasiequilibrium</w:t>
-      </w:r>
-      <w:proofErr w:type="spellEnd"/>
-      <w:r>
-        <w:rPr>
-          <w:rFonts w:ascii="Arial" w:hAnsi="Arial" w:cs="Arial"/>
-          <w:sz w:val="22"/>
-          <w:szCs w:val="22"/>
-        </w:rPr>
-        <w:t xml:space="preserve"> levels, defined by </w:t>
+        <w:t xml:space="preserve"> rapidly rise to quasiequilibrium levels, defined by </w:t>
       </w:r>
       <w:r>
         <w:rPr>
@@ -3766,41 +3676,13 @@
         </w:rPr>
         <w:t xml:space="preserve">their equilibrium production and termination rate, represented by the initial rapid rise in the hysteresis curve. Then, the rise in concentrations of these species slows as major species are consumed and the </w:t>
       </w:r>
-      <w:proofErr w:type="spellStart"/>
-      <w:r>
-        <w:rPr>
-          <w:rFonts w:ascii="Arial" w:hAnsi="Arial" w:cs="Arial"/>
-          <w:sz w:val="22"/>
-          <w:szCs w:val="22"/>
-        </w:rPr>
-        <w:t>quasiequilibrium</w:t>
-      </w:r>
-      <w:proofErr w:type="spellEnd"/>
-      <w:r>
-        <w:rPr>
-          <w:rFonts w:ascii="Arial" w:hAnsi="Arial" w:cs="Arial"/>
-          <w:sz w:val="22"/>
-          <w:szCs w:val="22"/>
-        </w:rPr>
-        <w:t xml:space="preserve"> levels of these reactive radicals slowly shifts. Finally, a combination of temperature </w:t>
-      </w:r>
-      <w:proofErr w:type="gramStart"/>
-      <w:r>
-        <w:rPr>
-          <w:rFonts w:ascii="Arial" w:hAnsi="Arial" w:cs="Arial"/>
-          <w:sz w:val="22"/>
-          <w:szCs w:val="22"/>
-        </w:rPr>
-        <w:t>rise</w:t>
-      </w:r>
-      <w:proofErr w:type="gramEnd"/>
-      <w:r>
-        <w:rPr>
-          <w:rFonts w:ascii="Arial" w:hAnsi="Arial" w:cs="Arial"/>
-          <w:sz w:val="22"/>
-          <w:szCs w:val="22"/>
-        </w:rPr>
-        <w:t xml:space="preserve"> and fuel consumption continues to accelerate radical generation to the point of complete combustion.</w:t>
+      <w:r>
+        <w:rPr>
+          <w:rFonts w:ascii="Arial" w:hAnsi="Arial" w:cs="Arial"/>
+          <w:sz w:val="22"/>
+          <w:szCs w:val="22"/>
+        </w:rPr>
+        <w:t>quasiequilibrium levels of these reactive radicals slowly shifts. Finally, a combination of temperature rise and fuel consumption continues to accelerate radical generation to the point of complete combustion.</w:t>
       </w:r>
     </w:p>
     <w:p>
@@ -5162,25 +5044,7 @@
           <w:sz w:val="22"/>
           <w:szCs w:val="22"/>
         </w:rPr>
-        <w:t xml:space="preserve">As for the shorter auto-ignition delay using pure oxygen as oxidizer, the removal of nitrogen, which is a nonreactive diluent, serves to selectively speed radical generation reactions, while the removal of nitrogen slows the rate of third-body termination reactions. </w:t>
-      </w:r>
-      <w:proofErr w:type="gramStart"/>
-      <w:r>
-        <w:rPr>
-          <w:rFonts w:ascii="Arial" w:hAnsi="Arial" w:cs="Arial"/>
-          <w:sz w:val="22"/>
-          <w:szCs w:val="22"/>
-        </w:rPr>
-        <w:t>This speeds</w:t>
-      </w:r>
-      <w:proofErr w:type="gramEnd"/>
-      <w:r>
-        <w:rPr>
-          <w:rFonts w:ascii="Arial" w:hAnsi="Arial" w:cs="Arial"/>
-          <w:sz w:val="22"/>
-          <w:szCs w:val="22"/>
-        </w:rPr>
-        <w:t xml:space="preserve"> the generation of oxyhydrogen radicals and the onset of combustion overall.</w:t>
+        <w:t>As for the shorter auto-ignition delay using pure oxygen as oxidizer, the removal of nitrogen, which is a nonreactive diluent, serves to selectively speed radical generation reactions, while the removal of nitrogen slows the rate of third-body termination reactions. This speeds the generation of oxyhydrogen radicals and the onset of combustion overall.</w:t>
       </w:r>
     </w:p>
     <w:p>
@@ -5202,6 +5066,114 @@
           <w:szCs w:val="22"/>
         </w:rPr>
       </w:pPr>
+      <w:r>
+        <w:rPr>
+          <w:rFonts w:ascii="Arial" w:hAnsi="Arial" w:cs="Arial"/>
+          <w:sz w:val="22"/>
+          <w:szCs w:val="22"/>
+        </w:rPr>
+        <w:t xml:space="preserve">For combustion applications where reactors are well-mixed, meaning that reactants entering the system are thoroughly homogenized with the product mixture before there is sufficient time for them to react, a PFR is a poor model. In these cases, a CSTR is a more effective model for the reactor dynamics. </w:t>
+      </w:r>
+    </w:p>
+    <w:p>
+      <w:pPr>
+        <w:jc w:val="both"/>
+        <w:rPr>
+          <w:rFonts w:ascii="Arial" w:hAnsi="Arial" w:cs="Arial"/>
+          <w:sz w:val="22"/>
+          <w:szCs w:val="22"/>
+        </w:rPr>
+      </w:pPr>
+    </w:p>
+    <w:p>
+      <w:pPr>
+        <w:jc w:val="both"/>
+        <w:rPr>
+          <w:rFonts w:ascii="Arial" w:hAnsi="Arial" w:cs="Arial"/>
+          <w:sz w:val="22"/>
+          <w:szCs w:val="22"/>
+        </w:rPr>
+      </w:pPr>
+      <w:r>
+        <w:rPr>
+          <w:rFonts w:ascii="Arial" w:hAnsi="Arial" w:cs="Arial"/>
+          <w:sz w:val="22"/>
+          <w:szCs w:val="22"/>
+        </w:rPr>
+        <w:t xml:space="preserve">Here, CSTR models are employed to determine the steady state emission of the important pollutants NO and CO. Cantera is again used, but this time with the simplified GRI-30 combustion mechanism from UC Berkeley. </w:t>
+      </w:r>
+    </w:p>
+    <w:p>
+      <w:pPr>
+        <w:jc w:val="both"/>
+        <w:rPr>
+          <w:rFonts w:ascii="Arial" w:hAnsi="Arial" w:cs="Arial"/>
+          <w:sz w:val="22"/>
+          <w:szCs w:val="22"/>
+        </w:rPr>
+      </w:pPr>
+    </w:p>
+    <w:p>
+      <w:pPr>
+        <w:jc w:val="both"/>
+        <w:rPr>
+          <w:rFonts w:ascii="Arial" w:hAnsi="Arial" w:cs="Arial"/>
+          <w:sz w:val="22"/>
+          <w:szCs w:val="22"/>
+        </w:rPr>
+      </w:pPr>
+      <w:r>
+        <w:rPr>
+          <w:rFonts w:ascii="Arial" w:hAnsi="Arial" w:cs="Arial"/>
+          <w:sz w:val="22"/>
+          <w:szCs w:val="22"/>
+        </w:rPr>
+        <w:t xml:space="preserve">For combustion reactors where scale or propulsion considerations makes the addition of emission-reducing catalysts infeasible, such as aircraft engines or large power generation turbines, reactor residence time is the most powerful method for controlling the emission of NOx and CO species. By </w:t>
+      </w:r>
+      <w:r>
+        <w:rPr>
+          <w:rFonts w:ascii="Arial" w:hAnsi="Arial" w:cs="Arial"/>
+          <w:sz w:val="22"/>
+          <w:szCs w:val="22"/>
+        </w:rPr>
+        <w:t>tightly controlling</w:t>
+      </w:r>
+      <w:r>
+        <w:rPr>
+          <w:rFonts w:ascii="Arial" w:hAnsi="Arial" w:cs="Arial"/>
+          <w:sz w:val="22"/>
+          <w:szCs w:val="22"/>
+        </w:rPr>
+        <w:t xml:space="preserve"> the amount of time combustion species</w:t>
+      </w:r>
+      <w:r>
+        <w:rPr>
+          <w:rFonts w:ascii="Arial" w:hAnsi="Arial" w:cs="Arial"/>
+          <w:sz w:val="22"/>
+          <w:szCs w:val="22"/>
+        </w:rPr>
+        <w:t xml:space="preserve"> remain in the reactor, the amount of NO</w:t>
+      </w:r>
+    </w:p>
+    <w:p>
+      <w:pPr>
+        <w:jc w:val="both"/>
+        <w:rPr>
+          <w:rFonts w:ascii="Arial" w:hAnsi="Arial" w:cs="Arial"/>
+          <w:sz w:val="22"/>
+          <w:szCs w:val="22"/>
+        </w:rPr>
+      </w:pPr>
+    </w:p>
+    <w:p>
+      <w:pPr>
+        <w:jc w:val="both"/>
+        <w:rPr>
+          <w:rFonts w:ascii="Arial" w:hAnsi="Arial" w:cs="Arial"/>
+          <w:sz w:val="22"/>
+          <w:szCs w:val="22"/>
+        </w:rPr>
+      </w:pPr>
     </w:p>
     <w:p>
       <w:pPr>
@@ -5218,7 +5190,6 @@
           <w:sz w:val="22"/>
           <w:szCs w:val="22"/>
         </w:rPr>
-        <w:lastRenderedPageBreak/>
         <w:drawing>
           <wp:anchor distT="0" distB="0" distL="114300" distR="114300" simplePos="0" relativeHeight="251663360" behindDoc="0" locked="0" layoutInCell="1" allowOverlap="1" wp14:anchorId="6032993C" wp14:editId="3B21491E">
             <wp:simplePos x="0" y="0"/>
@@ -5900,7 +5871,16 @@
           <w:sz w:val="22"/>
           <w:szCs w:val="22"/>
         </w:rPr>
-        <w:t xml:space="preserve">, at 2670 K rather than 2290 K. This is explained by the inability to lose temperature energy as expansive work in a constant volume condition (where work </w:t>
+        <w:t xml:space="preserve">, at 2670 K rather than 2290 K. This is explained by the inability to lose </w:t>
+      </w:r>
+      <w:r>
+        <w:rPr>
+          <w:rFonts w:ascii="Arial" w:hAnsi="Arial" w:cs="Arial"/>
+          <w:sz w:val="22"/>
+          <w:szCs w:val="22"/>
+        </w:rPr>
+        <w:lastRenderedPageBreak/>
+        <w:t xml:space="preserve">temperature energy as expansive work in a constant volume condition (where work </w:t>
       </w:r>
       <w:r>
         <w:rPr>
@@ -5910,20 +5890,8 @@
           <w:sz w:val="22"/>
           <w:szCs w:val="22"/>
         </w:rPr>
-        <w:t xml:space="preserve">w = </w:t>
-      </w:r>
-      <w:proofErr w:type="spellStart"/>
-      <w:r>
-        <w:rPr>
-          <w:rFonts w:ascii="Arial" w:hAnsi="Arial" w:cs="Arial"/>
-          <w:i/>
-          <w:iCs/>
-          <w:sz w:val="22"/>
-          <w:szCs w:val="22"/>
-        </w:rPr>
-        <w:t>PdV</w:t>
-      </w:r>
-      <w:proofErr w:type="spellEnd"/>
+        <w:t>w = PdV</w:t>
+      </w:r>
       <w:r>
         <w:rPr>
           <w:rFonts w:ascii="Arial" w:hAnsi="Arial" w:cs="Arial"/>

</xml_diff>